<commit_message>
1. I found out why there was a Requirement in warning and updated it
</commit_message>
<xml_diff>
--- a/Controle PID/Requirements/Projeto Controlador PID - Requirements.docx
+++ b/Controle PID/Requirements/Projeto Controlador PID - Requirements.docx
@@ -1,6 +1,6 @@
 
 <file path=word/document.xml><?xml version="1.0" encoding="utf-8"?>
-<w:document xmlns:wpc="http://schemas.microsoft.com/office/word/2010/wordprocessingCanvas" xmlns:cx="http://schemas.microsoft.com/office/drawing/2014/chartex" xmlns:cx1="http://schemas.microsoft.com/office/drawing/2015/9/8/chartex" xmlns:cx2="http://schemas.microsoft.com/office/drawing/2015/10/21/chartex" xmlns:cx3="http://schemas.microsoft.com/office/drawing/2016/5/9/chartex" xmlns:cx4="http://schemas.microsoft.com/office/drawing/2016/5/10/chartex" xmlns:cx5="http://schemas.microsoft.com/office/drawing/2016/5/11/chartex" xmlns:mc="http://schemas.openxmlformats.org/markup-compatibility/2006" xmlns:o="urn:schemas-microsoft-com:office:office" xmlns:r="http://schemas.openxmlformats.org/officeDocument/2006/relationships" xmlns:m="http://schemas.openxmlformats.org/officeDocument/2006/math" xmlns:v="urn:schemas-microsoft-com:vml" xmlns:wp14="http://schemas.microsoft.com/office/word/2010/wordprocessingDrawing" xmlns:wp="http://schemas.openxmlformats.org/drawingml/2006/wordprocessingDrawing" xmlns:w10="urn:schemas-microsoft-com:office:word" xmlns:w="http://schemas.openxmlformats.org/wordprocessingml/2006/main" xmlns:w14="http://schemas.microsoft.com/office/word/2010/wordml" xmlns:w15="http://schemas.microsoft.com/office/word/2012/wordml" xmlns:w16se="http://schemas.microsoft.com/office/word/2015/wordml/symex" xmlns:wpg="http://schemas.microsoft.com/office/word/2010/wordprocessingGroup" xmlns:wpi="http://schemas.microsoft.com/office/word/2010/wordprocessingInk" xmlns:wne="http://schemas.microsoft.com/office/word/2006/wordml" xmlns:wps="http://schemas.microsoft.com/office/word/2010/wordprocessingShape" mc:Ignorable="w14 w15 w16se wp14">
+<w:document xmlns:wpc="http://schemas.microsoft.com/office/word/2010/wordprocessingCanvas" xmlns:cx="http://schemas.microsoft.com/office/drawing/2014/chartex" xmlns:cx1="http://schemas.microsoft.com/office/drawing/2015/9/8/chartex" xmlns:cx2="http://schemas.microsoft.com/office/drawing/2015/10/21/chartex" xmlns:cx3="http://schemas.microsoft.com/office/drawing/2016/5/9/chartex" xmlns:cx4="http://schemas.microsoft.com/office/drawing/2016/5/10/chartex" xmlns:cx5="http://schemas.microsoft.com/office/drawing/2016/5/11/chartex" xmlns:cx6="http://schemas.microsoft.com/office/drawing/2016/5/12/chartex" xmlns:cx7="http://schemas.microsoft.com/office/drawing/2016/5/13/chartex" xmlns:cx8="http://schemas.microsoft.com/office/drawing/2016/5/14/chartex" xmlns:mc="http://schemas.openxmlformats.org/markup-compatibility/2006" xmlns:aink="http://schemas.microsoft.com/office/drawing/2016/ink" xmlns:am3d="http://schemas.microsoft.com/office/drawing/2017/model3d" xmlns:o="urn:schemas-microsoft-com:office:office" xmlns:r="http://schemas.openxmlformats.org/officeDocument/2006/relationships" xmlns:m="http://schemas.openxmlformats.org/officeDocument/2006/math" xmlns:v="urn:schemas-microsoft-com:vml" xmlns:wp14="http://schemas.microsoft.com/office/word/2010/wordprocessingDrawing" xmlns:wp="http://schemas.openxmlformats.org/drawingml/2006/wordprocessingDrawing" xmlns:w10="urn:schemas-microsoft-com:office:word" xmlns:w="http://schemas.openxmlformats.org/wordprocessingml/2006/main" xmlns:w14="http://schemas.microsoft.com/office/word/2010/wordml" xmlns:w15="http://schemas.microsoft.com/office/word/2012/wordml" xmlns:w16cid="http://schemas.microsoft.com/office/word/2016/wordml/cid" xmlns:w16se="http://schemas.microsoft.com/office/word/2015/wordml/symex" xmlns:wpg="http://schemas.microsoft.com/office/word/2010/wordprocessingGroup" xmlns:wpi="http://schemas.microsoft.com/office/word/2010/wordprocessingInk" xmlns:wne="http://schemas.microsoft.com/office/word/2006/wordml" xmlns:wps="http://schemas.microsoft.com/office/word/2010/wordprocessingShape" mc:Ignorable="w14 w15 w16se w16cid wp14">
   <w:body>
     <w:p>
       <w:pPr>
@@ -96,27 +96,133 @@
         <w:pStyle w:val="RequirementID"/>
       </w:pPr>
       <w:r>
-        <w:t>REQ01: Ambiente de Desenvolvimento</w:t>
-      </w:r>
+        <w:t>REQ</w:t>
+      </w:r>
+      <w:proofErr w:type="gramStart"/>
+      <w:r>
+        <w:t>01:</w:t>
+      </w:r>
+      <w:proofErr w:type="gramEnd"/>
+      <w:r>
+        <w:t xml:space="preserve"> </w:t>
+      </w:r>
+      <w:proofErr w:type="spellStart"/>
+      <w:r>
+        <w:t>Ambiente</w:t>
+      </w:r>
+      <w:proofErr w:type="spellEnd"/>
+      <w:r>
+        <w:t xml:space="preserve"> de </w:t>
+      </w:r>
+      <w:proofErr w:type="spellStart"/>
+      <w:r>
+        <w:t>Desenvolvimento</w:t>
+      </w:r>
+      <w:proofErr w:type="spellEnd"/>
     </w:p>
     <w:p>
       <w:pPr>
         <w:pStyle w:val="RequirementText"/>
       </w:pPr>
+      <w:proofErr w:type="spellStart"/>
       <w:r>
         <w:t>D</w:t>
       </w:r>
       <w:r>
-        <w:t xml:space="preserve">esenvolver </w:t>
-      </w:r>
-      <w:r>
-        <w:t xml:space="preserve">a aplicação utilizando a plataforma </w:t>
+        <w:t>esenvolver</w:t>
+      </w:r>
+      <w:proofErr w:type="spellEnd"/>
+      <w:r>
+        <w:t xml:space="preserve"> </w:t>
+      </w:r>
+      <w:r>
+        <w:t xml:space="preserve">a </w:t>
+      </w:r>
+      <w:proofErr w:type="spellStart"/>
+      <w:r>
+        <w:t>aplicação</w:t>
+      </w:r>
+      <w:proofErr w:type="spellEnd"/>
+      <w:r>
+        <w:t xml:space="preserve"> </w:t>
+      </w:r>
+      <w:proofErr w:type="spellStart"/>
+      <w:r>
+        <w:t>utilizando</w:t>
+      </w:r>
+      <w:proofErr w:type="spellEnd"/>
+      <w:r>
+        <w:t xml:space="preserve"> a </w:t>
+      </w:r>
+      <w:proofErr w:type="spellStart"/>
+      <w:r>
+        <w:t>plataforma</w:t>
+      </w:r>
+      <w:proofErr w:type="spellEnd"/>
+      <w:r>
+        <w:t xml:space="preserve"> </w:t>
       </w:r>
       <w:r>
         <w:t>LabVIEW</w:t>
       </w:r>
       <w:r>
-        <w:t>, uma vez que seu aprendizado é o objetivo deste projeto.</w:t>
+        <w:t xml:space="preserve">, </w:t>
+      </w:r>
+      <w:proofErr w:type="spellStart"/>
+      <w:r>
+        <w:t>uma</w:t>
+      </w:r>
+      <w:proofErr w:type="spellEnd"/>
+      <w:r>
+        <w:t xml:space="preserve"> </w:t>
+      </w:r>
+      <w:proofErr w:type="spellStart"/>
+      <w:r>
+        <w:t>vez</w:t>
+      </w:r>
+      <w:proofErr w:type="spellEnd"/>
+      <w:r>
+        <w:t xml:space="preserve"> que </w:t>
+      </w:r>
+      <w:proofErr w:type="spellStart"/>
+      <w:r>
+        <w:t>seu</w:t>
+      </w:r>
+      <w:proofErr w:type="spellEnd"/>
+      <w:r>
+        <w:t xml:space="preserve"> </w:t>
+      </w:r>
+      <w:proofErr w:type="spellStart"/>
+      <w:r>
+        <w:t>aprendizado</w:t>
+      </w:r>
+      <w:proofErr w:type="spellEnd"/>
+      <w:r>
+        <w:t xml:space="preserve"> é o </w:t>
+      </w:r>
+      <w:proofErr w:type="spellStart"/>
+      <w:r>
+        <w:t>objetivo</w:t>
+      </w:r>
+      <w:proofErr w:type="spellEnd"/>
+      <w:r>
+        <w:t xml:space="preserve"> </w:t>
+      </w:r>
+      <w:proofErr w:type="spellStart"/>
+      <w:r>
+        <w:t>deste</w:t>
+      </w:r>
+      <w:proofErr w:type="spellEnd"/>
+      <w:r>
+        <w:t xml:space="preserve"> </w:t>
+      </w:r>
+      <w:proofErr w:type="spellStart"/>
+      <w:r>
+        <w:t>projeto</w:t>
+      </w:r>
+      <w:proofErr w:type="spellEnd"/>
+      <w:r>
+        <w:t>.</w:t>
       </w:r>
     </w:p>
     <w:p>
@@ -143,7 +249,33 @@
           <w:szCs w:val="24"/>
           <w:lang w:val="en-US" w:eastAsia="fr-FR"/>
         </w:rPr>
-        <w:t>Allocated to : Felipe Flores</w:t>
+        <w:t xml:space="preserve">Allocated </w:t>
+      </w:r>
+      <w:proofErr w:type="gramStart"/>
+      <w:r>
+        <w:rPr>
+          <w:rFonts w:ascii="Times New Roman" w:eastAsia="Times New Roman" w:hAnsi="Times New Roman" w:cs="Times New Roman"/>
+          <w:b/>
+          <w:bCs/>
+          <w:color w:val="008000"/>
+          <w:sz w:val="24"/>
+          <w:szCs w:val="24"/>
+          <w:lang w:val="en-US" w:eastAsia="fr-FR"/>
+        </w:rPr>
+        <w:t>to :</w:t>
+      </w:r>
+      <w:proofErr w:type="gramEnd"/>
+      <w:r>
+        <w:rPr>
+          <w:rFonts w:ascii="Times New Roman" w:eastAsia="Times New Roman" w:hAnsi="Times New Roman" w:cs="Times New Roman"/>
+          <w:b/>
+          <w:bCs/>
+          <w:color w:val="008000"/>
+          <w:sz w:val="24"/>
+          <w:szCs w:val="24"/>
+          <w:lang w:val="en-US" w:eastAsia="fr-FR"/>
+        </w:rPr>
+        <w:t xml:space="preserve"> Felipe Flores</w:t>
       </w:r>
     </w:p>
     <w:p>
@@ -160,17 +292,31 @@
           <w:lang w:val="en-US" w:eastAsia="fr-FR"/>
         </w:rPr>
       </w:pPr>
-      <w:r>
-        <w:rPr>
-          <w:rFonts w:ascii="Times New Roman" w:eastAsia="Times New Roman" w:hAnsi="Times New Roman" w:cs="Times New Roman"/>
-          <w:b/>
-          <w:bCs/>
-          <w:color w:val="008000"/>
-          <w:sz w:val="24"/>
-          <w:szCs w:val="24"/>
-          <w:lang w:val="en-US" w:eastAsia="fr-FR"/>
-        </w:rPr>
-        <w:t>Priority : High</w:t>
+      <w:proofErr w:type="gramStart"/>
+      <w:r>
+        <w:rPr>
+          <w:rFonts w:ascii="Times New Roman" w:eastAsia="Times New Roman" w:hAnsi="Times New Roman" w:cs="Times New Roman"/>
+          <w:b/>
+          <w:bCs/>
+          <w:color w:val="008000"/>
+          <w:sz w:val="24"/>
+          <w:szCs w:val="24"/>
+          <w:lang w:val="en-US" w:eastAsia="fr-FR"/>
+        </w:rPr>
+        <w:t>Priority :</w:t>
+      </w:r>
+      <w:proofErr w:type="gramEnd"/>
+      <w:r>
+        <w:rPr>
+          <w:rFonts w:ascii="Times New Roman" w:eastAsia="Times New Roman" w:hAnsi="Times New Roman" w:cs="Times New Roman"/>
+          <w:b/>
+          <w:bCs/>
+          <w:color w:val="008000"/>
+          <w:sz w:val="24"/>
+          <w:szCs w:val="24"/>
+          <w:lang w:val="en-US" w:eastAsia="fr-FR"/>
+        </w:rPr>
+        <w:t xml:space="preserve"> High</w:t>
       </w:r>
     </w:p>
     <w:p>
@@ -189,8 +335,21 @@
         <w:pStyle w:val="RequirementID"/>
       </w:pPr>
       <w:r>
-        <w:t>REQ02 : Facilidade de Operação</w:t>
-      </w:r>
+        <w:t xml:space="preserve">REQ02 : </w:t>
+      </w:r>
+      <w:proofErr w:type="spellStart"/>
+      <w:r>
+        <w:t>Facilidade</w:t>
+      </w:r>
+      <w:proofErr w:type="spellEnd"/>
+      <w:r>
+        <w:t xml:space="preserve"> de </w:t>
+      </w:r>
+      <w:proofErr w:type="spellStart"/>
+      <w:r>
+        <w:t>Operação</w:t>
+      </w:r>
+      <w:proofErr w:type="spellEnd"/>
     </w:p>
     <w:bookmarkEnd w:id="0"/>
     <w:p>
@@ -203,20 +362,203 @@
       <w:r>
         <w:t xml:space="preserve">nterface </w:t>
       </w:r>
-      <w:r>
-        <w:t xml:space="preserve">deve ser </w:t>
-      </w:r>
-      <w:r>
-        <w:t xml:space="preserve">amigável </w:t>
+      <w:proofErr w:type="spellStart"/>
+      <w:r>
+        <w:t>deve</w:t>
+      </w:r>
+      <w:proofErr w:type="spellEnd"/>
+      <w:r>
+        <w:t xml:space="preserve"> </w:t>
+      </w:r>
+      <w:proofErr w:type="spellStart"/>
+      <w:r>
+        <w:t>ser</w:t>
+      </w:r>
+      <w:proofErr w:type="spellEnd"/>
+      <w:r>
+        <w:t xml:space="preserve"> </w:t>
+      </w:r>
+      <w:proofErr w:type="spellStart"/>
+      <w:r>
+        <w:t>amigável</w:t>
+      </w:r>
+      <w:proofErr w:type="spellEnd"/>
+      <w:r>
+        <w:t xml:space="preserve"> </w:t>
       </w:r>
       <w:r>
         <w:t>a</w:t>
       </w:r>
       <w:r>
-        <w:t>o usuário</w:t>
-      </w:r>
-      <w:r>
-        <w:t>, apresentando textos claros e cores adequadas para ressaltar elementos importantes da operação do aplicativo. Além disso, os controles e indicadores devem conter dicas sobre sua utilização, que aparecem quando o usuário coloca o mouse sobre eles.</w:t>
+        <w:t xml:space="preserve">o </w:t>
+      </w:r>
+      <w:proofErr w:type="spellStart"/>
+      <w:r>
+        <w:t>usuário</w:t>
+      </w:r>
+      <w:proofErr w:type="spellEnd"/>
+      <w:r>
+        <w:t xml:space="preserve">, </w:t>
+      </w:r>
+      <w:proofErr w:type="spellStart"/>
+      <w:r>
+        <w:t>apresentando</w:t>
+      </w:r>
+      <w:proofErr w:type="spellEnd"/>
+      <w:r>
+        <w:t xml:space="preserve"> textos </w:t>
+      </w:r>
+      <w:proofErr w:type="spellStart"/>
+      <w:r>
+        <w:t>claros</w:t>
+      </w:r>
+      <w:proofErr w:type="spellEnd"/>
+      <w:r>
+        <w:t xml:space="preserve"> e </w:t>
+      </w:r>
+      <w:proofErr w:type="spellStart"/>
+      <w:r>
+        <w:t>cores</w:t>
+      </w:r>
+      <w:proofErr w:type="spellEnd"/>
+      <w:r>
+        <w:t xml:space="preserve"> </w:t>
+      </w:r>
+      <w:proofErr w:type="spellStart"/>
+      <w:r>
+        <w:t>adequadas</w:t>
+      </w:r>
+      <w:proofErr w:type="spellEnd"/>
+      <w:r>
+        <w:t xml:space="preserve"> para </w:t>
+      </w:r>
+      <w:proofErr w:type="spellStart"/>
+      <w:r>
+        <w:t>ressaltar</w:t>
+      </w:r>
+      <w:proofErr w:type="spellEnd"/>
+      <w:r>
+        <w:t xml:space="preserve"> </w:t>
+      </w:r>
+      <w:proofErr w:type="spellStart"/>
+      <w:r>
+        <w:t>elementos</w:t>
+      </w:r>
+      <w:proofErr w:type="spellEnd"/>
+      <w:r>
+        <w:t xml:space="preserve"> importantes da </w:t>
+      </w:r>
+      <w:proofErr w:type="spellStart"/>
+      <w:r>
+        <w:t>operação</w:t>
+      </w:r>
+      <w:proofErr w:type="spellEnd"/>
+      <w:r>
+        <w:t xml:space="preserve"> do </w:t>
+      </w:r>
+      <w:proofErr w:type="spellStart"/>
+      <w:r>
+        <w:t>aplicativo</w:t>
+      </w:r>
+      <w:proofErr w:type="spellEnd"/>
+      <w:r>
+        <w:t xml:space="preserve">. </w:t>
+      </w:r>
+      <w:proofErr w:type="spellStart"/>
+      <w:r>
+        <w:t>Além</w:t>
+      </w:r>
+      <w:proofErr w:type="spellEnd"/>
+      <w:r>
+        <w:t xml:space="preserve"> </w:t>
+      </w:r>
+      <w:proofErr w:type="spellStart"/>
+      <w:r>
+        <w:t>disso</w:t>
+      </w:r>
+      <w:proofErr w:type="spellEnd"/>
+      <w:r>
+        <w:t xml:space="preserve">, os </w:t>
+      </w:r>
+      <w:proofErr w:type="spellStart"/>
+      <w:r>
+        <w:t>controles</w:t>
+      </w:r>
+      <w:proofErr w:type="spellEnd"/>
+      <w:r>
+        <w:t xml:space="preserve"> e </w:t>
+      </w:r>
+      <w:proofErr w:type="spellStart"/>
+      <w:r>
+        <w:t>indicadores</w:t>
+      </w:r>
+      <w:proofErr w:type="spellEnd"/>
+      <w:r>
+        <w:t xml:space="preserve"> </w:t>
+      </w:r>
+      <w:proofErr w:type="spellStart"/>
+      <w:r>
+        <w:t>devem</w:t>
+      </w:r>
+      <w:proofErr w:type="spellEnd"/>
+      <w:r>
+        <w:t xml:space="preserve"> conter </w:t>
+      </w:r>
+      <w:proofErr w:type="spellStart"/>
+      <w:r>
+        <w:t>dicas</w:t>
+      </w:r>
+      <w:proofErr w:type="spellEnd"/>
+      <w:r>
+        <w:t xml:space="preserve"> sobre sua </w:t>
+      </w:r>
+      <w:proofErr w:type="spellStart"/>
+      <w:r>
+        <w:t>utilização</w:t>
+      </w:r>
+      <w:proofErr w:type="spellEnd"/>
+      <w:r>
+        <w:t xml:space="preserve">, que </w:t>
+      </w:r>
+      <w:proofErr w:type="spellStart"/>
+      <w:r>
+        <w:t>aparecem</w:t>
+      </w:r>
+      <w:proofErr w:type="spellEnd"/>
+      <w:r>
+        <w:t xml:space="preserve"> </w:t>
+      </w:r>
+      <w:proofErr w:type="spellStart"/>
+      <w:r>
+        <w:t>quando</w:t>
+      </w:r>
+      <w:proofErr w:type="spellEnd"/>
+      <w:r>
+        <w:t xml:space="preserve"> o </w:t>
+      </w:r>
+      <w:proofErr w:type="spellStart"/>
+      <w:r>
+        <w:t>usuário</w:t>
+      </w:r>
+      <w:proofErr w:type="spellEnd"/>
+      <w:r>
+        <w:t xml:space="preserve"> </w:t>
+      </w:r>
+      <w:proofErr w:type="spellStart"/>
+      <w:r>
+        <w:t>coloca</w:t>
+      </w:r>
+      <w:proofErr w:type="spellEnd"/>
+      <w:r>
+        <w:t xml:space="preserve"> o mouse sobre </w:t>
+      </w:r>
+      <w:proofErr w:type="spellStart"/>
+      <w:r>
+        <w:t>eles</w:t>
+      </w:r>
+      <w:proofErr w:type="spellEnd"/>
+      <w:r>
+        <w:t>.</w:t>
       </w:r>
       <w:bookmarkStart w:id="1" w:name="_Hlk503963364"/>
     </w:p>
@@ -244,7 +586,33 @@
           <w:szCs w:val="24"/>
           <w:lang w:val="en-US" w:eastAsia="fr-FR"/>
         </w:rPr>
-        <w:t>Allocated to : Felipe Flores</w:t>
+        <w:t xml:space="preserve">Allocated </w:t>
+      </w:r>
+      <w:proofErr w:type="gramStart"/>
+      <w:r>
+        <w:rPr>
+          <w:rFonts w:ascii="Times New Roman" w:eastAsia="Times New Roman" w:hAnsi="Times New Roman" w:cs="Times New Roman"/>
+          <w:b/>
+          <w:bCs/>
+          <w:color w:val="008000"/>
+          <w:sz w:val="24"/>
+          <w:szCs w:val="24"/>
+          <w:lang w:val="en-US" w:eastAsia="fr-FR"/>
+        </w:rPr>
+        <w:t>to :</w:t>
+      </w:r>
+      <w:proofErr w:type="gramEnd"/>
+      <w:r>
+        <w:rPr>
+          <w:rFonts w:ascii="Times New Roman" w:eastAsia="Times New Roman" w:hAnsi="Times New Roman" w:cs="Times New Roman"/>
+          <w:b/>
+          <w:bCs/>
+          <w:color w:val="008000"/>
+          <w:sz w:val="24"/>
+          <w:szCs w:val="24"/>
+          <w:lang w:val="en-US" w:eastAsia="fr-FR"/>
+        </w:rPr>
+        <w:t xml:space="preserve"> Felipe Flores</w:t>
       </w:r>
     </w:p>
     <w:p>
@@ -261,17 +629,31 @@
           <w:lang w:val="en-US" w:eastAsia="fr-FR"/>
         </w:rPr>
       </w:pPr>
-      <w:r>
-        <w:rPr>
-          <w:rFonts w:ascii="Times New Roman" w:eastAsia="Times New Roman" w:hAnsi="Times New Roman" w:cs="Times New Roman"/>
-          <w:b/>
-          <w:bCs/>
-          <w:color w:val="008000"/>
-          <w:sz w:val="24"/>
-          <w:szCs w:val="24"/>
-          <w:lang w:val="en-US" w:eastAsia="fr-FR"/>
-        </w:rPr>
-        <w:t xml:space="preserve">Priority : </w:t>
+      <w:proofErr w:type="gramStart"/>
+      <w:r>
+        <w:rPr>
+          <w:rFonts w:ascii="Times New Roman" w:eastAsia="Times New Roman" w:hAnsi="Times New Roman" w:cs="Times New Roman"/>
+          <w:b/>
+          <w:bCs/>
+          <w:color w:val="008000"/>
+          <w:sz w:val="24"/>
+          <w:szCs w:val="24"/>
+          <w:lang w:val="en-US" w:eastAsia="fr-FR"/>
+        </w:rPr>
+        <w:t>Priority :</w:t>
+      </w:r>
+      <w:proofErr w:type="gramEnd"/>
+      <w:r>
+        <w:rPr>
+          <w:rFonts w:ascii="Times New Roman" w:eastAsia="Times New Roman" w:hAnsi="Times New Roman" w:cs="Times New Roman"/>
+          <w:b/>
+          <w:bCs/>
+          <w:color w:val="008000"/>
+          <w:sz w:val="24"/>
+          <w:szCs w:val="24"/>
+          <w:lang w:val="en-US" w:eastAsia="fr-FR"/>
+        </w:rPr>
+        <w:t xml:space="preserve"> </w:t>
       </w:r>
       <w:r>
         <w:rPr>
@@ -299,8 +681,21 @@
         <w:pStyle w:val="RequirementID"/>
       </w:pPr>
       <w:r>
-        <w:t>REQ03: Programação</w:t>
-      </w:r>
+        <w:t>REQ</w:t>
+      </w:r>
+      <w:proofErr w:type="gramStart"/>
+      <w:r>
+        <w:t>03:</w:t>
+      </w:r>
+      <w:proofErr w:type="gramEnd"/>
+      <w:r>
+        <w:t xml:space="preserve"> </w:t>
+      </w:r>
+      <w:proofErr w:type="spellStart"/>
+      <w:r>
+        <w:t>Programação</w:t>
+      </w:r>
+      <w:proofErr w:type="spellEnd"/>
     </w:p>
     <w:p>
       <w:pPr>
@@ -310,11 +705,187 @@
         <w:t>O</w:t>
       </w:r>
       <w:r>
-        <w:t xml:space="preserve"> desenvolvedor deve seguir as boas práticas de programação ensinadas nos treinamentos de Core1 e 2, visando a modularidade, escalabilidade e facilidade de manutenção da aplicação.</w:t>
+        <w:t xml:space="preserve"> </w:t>
+      </w:r>
+      <w:proofErr w:type="spellStart"/>
+      <w:r>
+        <w:t>desenvolvedor</w:t>
+      </w:r>
+      <w:proofErr w:type="spellEnd"/>
+      <w:r>
+        <w:t xml:space="preserve"> </w:t>
+      </w:r>
+      <w:proofErr w:type="spellStart"/>
+      <w:r>
+        <w:t>deve</w:t>
+      </w:r>
+      <w:proofErr w:type="spellEnd"/>
+      <w:r>
+        <w:t xml:space="preserve"> </w:t>
+      </w:r>
+      <w:proofErr w:type="spellStart"/>
+      <w:r>
+        <w:t>seguir</w:t>
+      </w:r>
+      <w:proofErr w:type="spellEnd"/>
+      <w:r>
+        <w:t xml:space="preserve"> as boas </w:t>
+      </w:r>
+      <w:proofErr w:type="spellStart"/>
+      <w:r>
+        <w:t>práticas</w:t>
+      </w:r>
+      <w:proofErr w:type="spellEnd"/>
+      <w:r>
+        <w:t xml:space="preserve"> de </w:t>
+      </w:r>
+      <w:proofErr w:type="spellStart"/>
+      <w:r>
+        <w:t>programação</w:t>
+      </w:r>
+      <w:proofErr w:type="spellEnd"/>
+      <w:r>
+        <w:t xml:space="preserve"> </w:t>
+      </w:r>
+      <w:proofErr w:type="spellStart"/>
+      <w:r>
+        <w:t>ensinadas</w:t>
+      </w:r>
+      <w:proofErr w:type="spellEnd"/>
+      <w:r>
+        <w:t xml:space="preserve"> nos </w:t>
+      </w:r>
+      <w:proofErr w:type="spellStart"/>
+      <w:r>
+        <w:t>treinamentos</w:t>
+      </w:r>
+      <w:proofErr w:type="spellEnd"/>
+      <w:r>
+        <w:t xml:space="preserve"> de Core1 e 2, </w:t>
+      </w:r>
+      <w:proofErr w:type="spellStart"/>
+      <w:r>
+        <w:t>visando</w:t>
+      </w:r>
+      <w:proofErr w:type="spellEnd"/>
+      <w:r>
+        <w:t xml:space="preserve"> a </w:t>
+      </w:r>
+      <w:proofErr w:type="spellStart"/>
+      <w:r>
+        <w:t>modularidade</w:t>
+      </w:r>
+      <w:proofErr w:type="spellEnd"/>
+      <w:r>
+        <w:t xml:space="preserve">, </w:t>
+      </w:r>
+      <w:proofErr w:type="spellStart"/>
+      <w:r>
+        <w:t>escalabilidade</w:t>
+      </w:r>
+      <w:proofErr w:type="spellEnd"/>
+      <w:r>
+        <w:t xml:space="preserve"> e </w:t>
+      </w:r>
+      <w:proofErr w:type="spellStart"/>
+      <w:r>
+        <w:t>facilidade</w:t>
+      </w:r>
+      <w:proofErr w:type="spellEnd"/>
+      <w:r>
+        <w:t xml:space="preserve"> de </w:t>
+      </w:r>
+      <w:proofErr w:type="spellStart"/>
+      <w:r>
+        <w:t>manutenção</w:t>
+      </w:r>
+      <w:proofErr w:type="spellEnd"/>
+      <w:r>
+        <w:t xml:space="preserve"> da </w:t>
+      </w:r>
+      <w:proofErr w:type="spellStart"/>
+      <w:r>
+        <w:t>aplicação</w:t>
+      </w:r>
+      <w:proofErr w:type="spellEnd"/>
+      <w:r>
+        <w:t>.</w:t>
       </w:r>
       <w:bookmarkEnd w:id="1"/>
       <w:r>
-        <w:t xml:space="preserve"> A aplicação deve ser desenvolvida utilizando o padrão de projeto de Máquina de Estado.</w:t>
+        <w:t xml:space="preserve"> A </w:t>
+      </w:r>
+      <w:proofErr w:type="spellStart"/>
+      <w:r>
+        <w:t>aplicação</w:t>
+      </w:r>
+      <w:proofErr w:type="spellEnd"/>
+      <w:r>
+        <w:t xml:space="preserve"> </w:t>
+      </w:r>
+      <w:proofErr w:type="spellStart"/>
+      <w:r>
+        <w:t>deve</w:t>
+      </w:r>
+      <w:proofErr w:type="spellEnd"/>
+      <w:r>
+        <w:t xml:space="preserve"> </w:t>
+      </w:r>
+      <w:proofErr w:type="spellStart"/>
+      <w:r>
+        <w:t>ser</w:t>
+      </w:r>
+      <w:proofErr w:type="spellEnd"/>
+      <w:r>
+        <w:t xml:space="preserve"> </w:t>
+      </w:r>
+      <w:proofErr w:type="spellStart"/>
+      <w:r>
+        <w:t>desenvolvida</w:t>
+      </w:r>
+      <w:proofErr w:type="spellEnd"/>
+      <w:r>
+        <w:t xml:space="preserve"> </w:t>
+      </w:r>
+      <w:proofErr w:type="spellStart"/>
+      <w:r>
+        <w:t>utilizando</w:t>
+      </w:r>
+      <w:proofErr w:type="spellEnd"/>
+      <w:r>
+        <w:t xml:space="preserve"> o </w:t>
+      </w:r>
+      <w:proofErr w:type="spellStart"/>
+      <w:r>
+        <w:t>padrão</w:t>
+      </w:r>
+      <w:proofErr w:type="spellEnd"/>
+      <w:r>
+        <w:t xml:space="preserve"> de </w:t>
+      </w:r>
+      <w:proofErr w:type="spellStart"/>
+      <w:r>
+        <w:t>projeto</w:t>
+      </w:r>
+      <w:proofErr w:type="spellEnd"/>
+      <w:r>
+        <w:t xml:space="preserve"> de </w:t>
+      </w:r>
+      <w:proofErr w:type="spellStart"/>
+      <w:r>
+        <w:t>Máquina</w:t>
+      </w:r>
+      <w:proofErr w:type="spellEnd"/>
+      <w:r>
+        <w:t xml:space="preserve"> de </w:t>
+      </w:r>
+      <w:proofErr w:type="spellStart"/>
+      <w:r>
+        <w:t>Estado</w:t>
+      </w:r>
+      <w:proofErr w:type="spellEnd"/>
+      <w:r>
+        <w:t>.</w:t>
       </w:r>
       <w:r>
         <w:t xml:space="preserve"> </w:t>
@@ -344,7 +915,33 @@
           <w:szCs w:val="24"/>
           <w:lang w:val="en-US" w:eastAsia="fr-FR"/>
         </w:rPr>
-        <w:t>Allocated to : Felipe Flores</w:t>
+        <w:t xml:space="preserve">Allocated </w:t>
+      </w:r>
+      <w:proofErr w:type="gramStart"/>
+      <w:r>
+        <w:rPr>
+          <w:rFonts w:ascii="Times New Roman" w:eastAsia="Times New Roman" w:hAnsi="Times New Roman" w:cs="Times New Roman"/>
+          <w:b/>
+          <w:bCs/>
+          <w:color w:val="008000"/>
+          <w:sz w:val="24"/>
+          <w:szCs w:val="24"/>
+          <w:lang w:val="en-US" w:eastAsia="fr-FR"/>
+        </w:rPr>
+        <w:t>to :</w:t>
+      </w:r>
+      <w:proofErr w:type="gramEnd"/>
+      <w:r>
+        <w:rPr>
+          <w:rFonts w:ascii="Times New Roman" w:eastAsia="Times New Roman" w:hAnsi="Times New Roman" w:cs="Times New Roman"/>
+          <w:b/>
+          <w:bCs/>
+          <w:color w:val="008000"/>
+          <w:sz w:val="24"/>
+          <w:szCs w:val="24"/>
+          <w:lang w:val="en-US" w:eastAsia="fr-FR"/>
+        </w:rPr>
+        <w:t xml:space="preserve"> Felipe Flores</w:t>
       </w:r>
     </w:p>
     <w:p>
@@ -361,17 +958,31 @@
           <w:lang w:val="en-US" w:eastAsia="fr-FR"/>
         </w:rPr>
       </w:pPr>
-      <w:r>
-        <w:rPr>
-          <w:rFonts w:ascii="Times New Roman" w:eastAsia="Times New Roman" w:hAnsi="Times New Roman" w:cs="Times New Roman"/>
-          <w:b/>
-          <w:bCs/>
-          <w:color w:val="008000"/>
-          <w:sz w:val="24"/>
-          <w:szCs w:val="24"/>
-          <w:lang w:val="en-US" w:eastAsia="fr-FR"/>
-        </w:rPr>
-        <w:t>Priority : High</w:t>
+      <w:proofErr w:type="gramStart"/>
+      <w:r>
+        <w:rPr>
+          <w:rFonts w:ascii="Times New Roman" w:eastAsia="Times New Roman" w:hAnsi="Times New Roman" w:cs="Times New Roman"/>
+          <w:b/>
+          <w:bCs/>
+          <w:color w:val="008000"/>
+          <w:sz w:val="24"/>
+          <w:szCs w:val="24"/>
+          <w:lang w:val="en-US" w:eastAsia="fr-FR"/>
+        </w:rPr>
+        <w:t>Priority :</w:t>
+      </w:r>
+      <w:proofErr w:type="gramEnd"/>
+      <w:r>
+        <w:rPr>
+          <w:rFonts w:ascii="Times New Roman" w:eastAsia="Times New Roman" w:hAnsi="Times New Roman" w:cs="Times New Roman"/>
+          <w:b/>
+          <w:bCs/>
+          <w:color w:val="008000"/>
+          <w:sz w:val="24"/>
+          <w:szCs w:val="24"/>
+          <w:lang w:val="en-US" w:eastAsia="fr-FR"/>
+        </w:rPr>
+        <w:t xml:space="preserve"> High</w:t>
       </w:r>
     </w:p>
     <w:p>
@@ -389,18 +1000,84 @@
         <w:pStyle w:val="RequirementID"/>
       </w:pPr>
       <w:r>
-        <w:t>REQ04: Geração de Executável</w:t>
-      </w:r>
+        <w:t>REQ</w:t>
+      </w:r>
+      <w:proofErr w:type="gramStart"/>
+      <w:r>
+        <w:t>04:</w:t>
+      </w:r>
+      <w:proofErr w:type="gramEnd"/>
+      <w:r>
+        <w:t xml:space="preserve"> </w:t>
+      </w:r>
+      <w:proofErr w:type="spellStart"/>
+      <w:r>
+        <w:t>Geração</w:t>
+      </w:r>
+      <w:proofErr w:type="spellEnd"/>
+      <w:r>
+        <w:t xml:space="preserve"> de </w:t>
+      </w:r>
+      <w:proofErr w:type="spellStart"/>
+      <w:r>
+        <w:t>Executável</w:t>
+      </w:r>
+      <w:proofErr w:type="spellEnd"/>
     </w:p>
     <w:p>
       <w:pPr>
         <w:pStyle w:val="RequirementText"/>
       </w:pPr>
       <w:r>
-        <w:t xml:space="preserve"> </w:t>
-      </w:r>
-      <w:r>
-        <w:t>Um aplicativo executável deve ser gerado e entregue.</w:t>
+        <w:t xml:space="preserve"> Um </w:t>
+      </w:r>
+      <w:proofErr w:type="spellStart"/>
+      <w:r>
+        <w:t>aplicativo</w:t>
+      </w:r>
+      <w:proofErr w:type="spellEnd"/>
+      <w:r>
+        <w:t xml:space="preserve"> </w:t>
+      </w:r>
+      <w:proofErr w:type="spellStart"/>
+      <w:r>
+        <w:t>executável</w:t>
+      </w:r>
+      <w:proofErr w:type="spellEnd"/>
+      <w:r>
+        <w:t xml:space="preserve"> </w:t>
+      </w:r>
+      <w:proofErr w:type="spellStart"/>
+      <w:r>
+        <w:t>deve</w:t>
+      </w:r>
+      <w:proofErr w:type="spellEnd"/>
+      <w:r>
+        <w:t xml:space="preserve"> </w:t>
+      </w:r>
+      <w:proofErr w:type="spellStart"/>
+      <w:r>
+        <w:t>ser</w:t>
+      </w:r>
+      <w:proofErr w:type="spellEnd"/>
+      <w:r>
+        <w:t xml:space="preserve"> </w:t>
+      </w:r>
+      <w:proofErr w:type="spellStart"/>
+      <w:r>
+        <w:t>gerado</w:t>
+      </w:r>
+      <w:proofErr w:type="spellEnd"/>
+      <w:r>
+        <w:t xml:space="preserve"> e </w:t>
+      </w:r>
+      <w:proofErr w:type="spellStart"/>
+      <w:r>
+        <w:t>entregue</w:t>
+      </w:r>
+      <w:proofErr w:type="spellEnd"/>
+      <w:r>
+        <w:t>.</w:t>
       </w:r>
     </w:p>
     <w:p>
@@ -427,7 +1104,33 @@
           <w:szCs w:val="24"/>
           <w:lang w:val="en-US" w:eastAsia="fr-FR"/>
         </w:rPr>
-        <w:t>Allocated to : Felipe Flores</w:t>
+        <w:t xml:space="preserve">Allocated </w:t>
+      </w:r>
+      <w:proofErr w:type="gramStart"/>
+      <w:r>
+        <w:rPr>
+          <w:rFonts w:ascii="Times New Roman" w:eastAsia="Times New Roman" w:hAnsi="Times New Roman" w:cs="Times New Roman"/>
+          <w:b/>
+          <w:bCs/>
+          <w:color w:val="008000"/>
+          <w:sz w:val="24"/>
+          <w:szCs w:val="24"/>
+          <w:lang w:val="en-US" w:eastAsia="fr-FR"/>
+        </w:rPr>
+        <w:t>to :</w:t>
+      </w:r>
+      <w:proofErr w:type="gramEnd"/>
+      <w:r>
+        <w:rPr>
+          <w:rFonts w:ascii="Times New Roman" w:eastAsia="Times New Roman" w:hAnsi="Times New Roman" w:cs="Times New Roman"/>
+          <w:b/>
+          <w:bCs/>
+          <w:color w:val="008000"/>
+          <w:sz w:val="24"/>
+          <w:szCs w:val="24"/>
+          <w:lang w:val="en-US" w:eastAsia="fr-FR"/>
+        </w:rPr>
+        <w:t xml:space="preserve"> Felipe Flores</w:t>
       </w:r>
     </w:p>
     <w:p>
@@ -444,17 +1147,31 @@
           <w:lang w:val="en-US" w:eastAsia="fr-FR"/>
         </w:rPr>
       </w:pPr>
-      <w:r>
-        <w:rPr>
-          <w:rFonts w:ascii="Times New Roman" w:eastAsia="Times New Roman" w:hAnsi="Times New Roman" w:cs="Times New Roman"/>
-          <w:b/>
-          <w:bCs/>
-          <w:color w:val="008000"/>
-          <w:sz w:val="24"/>
-          <w:szCs w:val="24"/>
-          <w:lang w:val="en-US" w:eastAsia="fr-FR"/>
-        </w:rPr>
-        <w:t>Priority : High</w:t>
+      <w:proofErr w:type="gramStart"/>
+      <w:r>
+        <w:rPr>
+          <w:rFonts w:ascii="Times New Roman" w:eastAsia="Times New Roman" w:hAnsi="Times New Roman" w:cs="Times New Roman"/>
+          <w:b/>
+          <w:bCs/>
+          <w:color w:val="008000"/>
+          <w:sz w:val="24"/>
+          <w:szCs w:val="24"/>
+          <w:lang w:val="en-US" w:eastAsia="fr-FR"/>
+        </w:rPr>
+        <w:t>Priority :</w:t>
+      </w:r>
+      <w:proofErr w:type="gramEnd"/>
+      <w:r>
+        <w:rPr>
+          <w:rFonts w:ascii="Times New Roman" w:eastAsia="Times New Roman" w:hAnsi="Times New Roman" w:cs="Times New Roman"/>
+          <w:b/>
+          <w:bCs/>
+          <w:color w:val="008000"/>
+          <w:sz w:val="24"/>
+          <w:szCs w:val="24"/>
+          <w:lang w:val="en-US" w:eastAsia="fr-FR"/>
+        </w:rPr>
+        <w:t xml:space="preserve"> High</w:t>
       </w:r>
     </w:p>
     <w:p>
@@ -496,24 +1213,122 @@
         <w:pStyle w:val="RequirementID"/>
       </w:pPr>
       <w:r>
-        <w:t>REQ0</w:t>
+        <w:t>REQ</w:t>
+      </w:r>
+      <w:proofErr w:type="gramStart"/>
+      <w:r>
+        <w:t>0</w:t>
       </w:r>
       <w:r>
         <w:t>5</w:t>
       </w:r>
       <w:r>
-        <w:t>: Execução do Loop de Controle</w:t>
-      </w:r>
+        <w:t>:</w:t>
+      </w:r>
+      <w:proofErr w:type="gramEnd"/>
+      <w:r>
+        <w:t xml:space="preserve"> </w:t>
+      </w:r>
+      <w:proofErr w:type="spellStart"/>
+      <w:r>
+        <w:t>Execução</w:t>
+      </w:r>
+      <w:proofErr w:type="spellEnd"/>
+      <w:r>
+        <w:t xml:space="preserve"> do Loop de </w:t>
+      </w:r>
+      <w:proofErr w:type="spellStart"/>
+      <w:r>
+        <w:t>Controle</w:t>
+      </w:r>
+      <w:proofErr w:type="spellEnd"/>
     </w:p>
     <w:p>
       <w:pPr>
         <w:pStyle w:val="RequirementText"/>
       </w:pPr>
       <w:r>
-        <w:t>O Usuário poderá iniciar e parar o loop de controle quando desejado</w:t>
-      </w:r>
-      <w:r>
-        <w:t xml:space="preserve"> através de botões na interface</w:t>
+        <w:t xml:space="preserve">O </w:t>
+      </w:r>
+      <w:proofErr w:type="spellStart"/>
+      <w:r>
+        <w:t>Usuário</w:t>
+      </w:r>
+      <w:proofErr w:type="spellEnd"/>
+      <w:r>
+        <w:t xml:space="preserve"> </w:t>
+      </w:r>
+      <w:proofErr w:type="spellStart"/>
+      <w:r>
+        <w:t>poderá</w:t>
+      </w:r>
+      <w:proofErr w:type="spellEnd"/>
+      <w:r>
+        <w:t xml:space="preserve"> </w:t>
+      </w:r>
+      <w:proofErr w:type="spellStart"/>
+      <w:r>
+        <w:t>iniciar</w:t>
+      </w:r>
+      <w:proofErr w:type="spellEnd"/>
+      <w:r>
+        <w:t xml:space="preserve"> e </w:t>
+      </w:r>
+      <w:proofErr w:type="spellStart"/>
+      <w:r>
+        <w:t>parar</w:t>
+      </w:r>
+      <w:proofErr w:type="spellEnd"/>
+      <w:r>
+        <w:t xml:space="preserve"> o </w:t>
+      </w:r>
+      <w:proofErr w:type="spellStart"/>
+      <w:r>
+        <w:t>loop</w:t>
+      </w:r>
+      <w:proofErr w:type="spellEnd"/>
+      <w:r>
+        <w:t xml:space="preserve"> de </w:t>
+      </w:r>
+      <w:proofErr w:type="spellStart"/>
+      <w:r>
+        <w:t>controle</w:t>
+      </w:r>
+      <w:proofErr w:type="spellEnd"/>
+      <w:r>
+        <w:t xml:space="preserve"> </w:t>
+      </w:r>
+      <w:proofErr w:type="spellStart"/>
+      <w:r>
+        <w:t>quando</w:t>
+      </w:r>
+      <w:proofErr w:type="spellEnd"/>
+      <w:r>
+        <w:t xml:space="preserve"> </w:t>
+      </w:r>
+      <w:proofErr w:type="spellStart"/>
+      <w:r>
+        <w:t>desejado</w:t>
+      </w:r>
+      <w:proofErr w:type="spellEnd"/>
+      <w:r>
+        <w:t xml:space="preserve"> </w:t>
+      </w:r>
+      <w:proofErr w:type="spellStart"/>
+      <w:r>
+        <w:t>através</w:t>
+      </w:r>
+      <w:proofErr w:type="spellEnd"/>
+      <w:r>
+        <w:t xml:space="preserve"> de </w:t>
+      </w:r>
+      <w:proofErr w:type="spellStart"/>
+      <w:r>
+        <w:t>botões</w:t>
+      </w:r>
+      <w:proofErr w:type="spellEnd"/>
+      <w:r>
+        <w:t xml:space="preserve"> na interface</w:t>
       </w:r>
       <w:r>
         <w:t>.</w:t>
@@ -543,7 +1358,33 @@
           <w:szCs w:val="24"/>
           <w:lang w:val="en-US" w:eastAsia="fr-FR"/>
         </w:rPr>
-        <w:t>Allocated to : Felipe Flores</w:t>
+        <w:t xml:space="preserve">Allocated </w:t>
+      </w:r>
+      <w:proofErr w:type="gramStart"/>
+      <w:r>
+        <w:rPr>
+          <w:rFonts w:ascii="Times New Roman" w:eastAsia="Times New Roman" w:hAnsi="Times New Roman" w:cs="Times New Roman"/>
+          <w:b/>
+          <w:bCs/>
+          <w:color w:val="008000"/>
+          <w:sz w:val="24"/>
+          <w:szCs w:val="24"/>
+          <w:lang w:val="en-US" w:eastAsia="fr-FR"/>
+        </w:rPr>
+        <w:t>to :</w:t>
+      </w:r>
+      <w:proofErr w:type="gramEnd"/>
+      <w:r>
+        <w:rPr>
+          <w:rFonts w:ascii="Times New Roman" w:eastAsia="Times New Roman" w:hAnsi="Times New Roman" w:cs="Times New Roman"/>
+          <w:b/>
+          <w:bCs/>
+          <w:color w:val="008000"/>
+          <w:sz w:val="24"/>
+          <w:szCs w:val="24"/>
+          <w:lang w:val="en-US" w:eastAsia="fr-FR"/>
+        </w:rPr>
+        <w:t xml:space="preserve"> Felipe Flores</w:t>
       </w:r>
     </w:p>
     <w:p>
@@ -560,17 +1401,31 @@
           <w:lang w:val="en-US" w:eastAsia="fr-FR"/>
         </w:rPr>
       </w:pPr>
-      <w:r>
-        <w:rPr>
-          <w:rFonts w:ascii="Times New Roman" w:eastAsia="Times New Roman" w:hAnsi="Times New Roman" w:cs="Times New Roman"/>
-          <w:b/>
-          <w:bCs/>
-          <w:color w:val="008000"/>
-          <w:sz w:val="24"/>
-          <w:szCs w:val="24"/>
-          <w:lang w:val="en-US" w:eastAsia="fr-FR"/>
-        </w:rPr>
-        <w:t>Priority : High</w:t>
+      <w:proofErr w:type="gramStart"/>
+      <w:r>
+        <w:rPr>
+          <w:rFonts w:ascii="Times New Roman" w:eastAsia="Times New Roman" w:hAnsi="Times New Roman" w:cs="Times New Roman"/>
+          <w:b/>
+          <w:bCs/>
+          <w:color w:val="008000"/>
+          <w:sz w:val="24"/>
+          <w:szCs w:val="24"/>
+          <w:lang w:val="en-US" w:eastAsia="fr-FR"/>
+        </w:rPr>
+        <w:t>Priority :</w:t>
+      </w:r>
+      <w:proofErr w:type="gramEnd"/>
+      <w:r>
+        <w:rPr>
+          <w:rFonts w:ascii="Times New Roman" w:eastAsia="Times New Roman" w:hAnsi="Times New Roman" w:cs="Times New Roman"/>
+          <w:b/>
+          <w:bCs/>
+          <w:color w:val="008000"/>
+          <w:sz w:val="24"/>
+          <w:szCs w:val="24"/>
+          <w:lang w:val="en-US" w:eastAsia="fr-FR"/>
+        </w:rPr>
+        <w:t xml:space="preserve"> High</w:t>
       </w:r>
     </w:p>
     <w:p>
@@ -589,28 +1444,86 @@
         <w:pStyle w:val="RequirementID"/>
       </w:pPr>
       <w:r>
-        <w:t>REQ0</w:t>
+        <w:t>REQ</w:t>
+      </w:r>
+      <w:proofErr w:type="gramStart"/>
+      <w:r>
+        <w:t>0</w:t>
       </w:r>
       <w:r>
         <w:t>6</w:t>
       </w:r>
       <w:r>
-        <w:t>: Parametrização do Controlador</w:t>
-      </w:r>
+        <w:t>:</w:t>
+      </w:r>
+      <w:proofErr w:type="gramEnd"/>
+      <w:r>
+        <w:t xml:space="preserve"> </w:t>
+      </w:r>
+      <w:proofErr w:type="spellStart"/>
+      <w:r>
+        <w:t>Parametrização</w:t>
+      </w:r>
+      <w:proofErr w:type="spellEnd"/>
+      <w:r>
+        <w:t xml:space="preserve"> do </w:t>
+      </w:r>
+      <w:proofErr w:type="spellStart"/>
+      <w:r>
+        <w:t>Controlador</w:t>
+      </w:r>
+      <w:proofErr w:type="spellEnd"/>
     </w:p>
     <w:p>
       <w:pPr>
         <w:pStyle w:val="RequirementText"/>
       </w:pPr>
       <w:r>
-        <w:t>O Usuário poderá p</w:t>
-      </w:r>
-      <w:r>
-        <w:t xml:space="preserve">arametrizar </w:t>
-      </w:r>
-      <w:r>
-        <w:t>o controlador com:</w:t>
-      </w:r>
+        <w:t xml:space="preserve">O </w:t>
+      </w:r>
+      <w:proofErr w:type="spellStart"/>
+      <w:r>
+        <w:t>Usuário</w:t>
+      </w:r>
+      <w:proofErr w:type="spellEnd"/>
+      <w:r>
+        <w:t xml:space="preserve"> </w:t>
+      </w:r>
+      <w:proofErr w:type="spellStart"/>
+      <w:r>
+        <w:t>poderá</w:t>
+      </w:r>
+      <w:proofErr w:type="spellEnd"/>
+      <w:r>
+        <w:t xml:space="preserve"> </w:t>
+      </w:r>
+      <w:proofErr w:type="spellStart"/>
+      <w:r>
+        <w:t>p</w:t>
+      </w:r>
+      <w:r>
+        <w:t>arametrizar</w:t>
+      </w:r>
+      <w:proofErr w:type="spellEnd"/>
+      <w:r>
+        <w:t xml:space="preserve"> </w:t>
+      </w:r>
+      <w:r>
+        <w:t xml:space="preserve">o </w:t>
+      </w:r>
+      <w:proofErr w:type="spellStart"/>
+      <w:r>
+        <w:t>controlador</w:t>
+      </w:r>
+      <w:proofErr w:type="spellEnd"/>
+      <w:r>
+        <w:t xml:space="preserve"> </w:t>
+      </w:r>
+      <w:proofErr w:type="gramStart"/>
+      <w:r>
+        <w:t>com:</w:t>
+      </w:r>
+      <w:proofErr w:type="gramEnd"/>
     </w:p>
     <w:p>
       <w:pPr>
@@ -620,9 +1533,19 @@
           <w:numId w:val="4"/>
         </w:numPr>
       </w:pPr>
-      <w:r>
-        <w:t>Ganho Proporcional</w:t>
-      </w:r>
+      <w:proofErr w:type="spellStart"/>
+      <w:r>
+        <w:t>Ganho</w:t>
+      </w:r>
+      <w:proofErr w:type="spellEnd"/>
+      <w:r>
+        <w:t xml:space="preserve"> </w:t>
+      </w:r>
+      <w:proofErr w:type="spellStart"/>
+      <w:r>
+        <w:t>Proporcional</w:t>
+      </w:r>
+      <w:proofErr w:type="spellEnd"/>
     </w:p>
     <w:p>
       <w:pPr>
@@ -632,9 +1555,19 @@
           <w:numId w:val="4"/>
         </w:numPr>
       </w:pPr>
-      <w:r>
-        <w:t>Ganho Integral</w:t>
-      </w:r>
+      <w:proofErr w:type="spellStart"/>
+      <w:r>
+        <w:t>Ganho</w:t>
+      </w:r>
+      <w:proofErr w:type="spellEnd"/>
+      <w:r>
+        <w:t xml:space="preserve"> </w:t>
+      </w:r>
+      <w:proofErr w:type="spellStart"/>
+      <w:r>
+        <w:t>Integral</w:t>
+      </w:r>
+      <w:proofErr w:type="spellEnd"/>
     </w:p>
     <w:p>
       <w:pPr>
@@ -644,9 +1577,19 @@
           <w:numId w:val="4"/>
         </w:numPr>
       </w:pPr>
-      <w:r>
-        <w:t>Ganho Derivativo</w:t>
-      </w:r>
+      <w:proofErr w:type="spellStart"/>
+      <w:r>
+        <w:t>Ganho</w:t>
+      </w:r>
+      <w:proofErr w:type="spellEnd"/>
+      <w:r>
+        <w:t xml:space="preserve"> </w:t>
+      </w:r>
+      <w:proofErr w:type="spellStart"/>
+      <w:r>
+        <w:t>Derivativo</w:t>
+      </w:r>
+      <w:proofErr w:type="spellEnd"/>
     </w:p>
     <w:p>
       <w:pPr>
@@ -657,7 +1600,23 @@
         </w:numPr>
       </w:pPr>
       <w:r>
-        <w:t>Range do Sinal de Saída (+10,-10)</w:t>
+        <w:t xml:space="preserve">Range do </w:t>
+      </w:r>
+      <w:proofErr w:type="spellStart"/>
+      <w:r>
+        <w:t>Sinal</w:t>
+      </w:r>
+      <w:proofErr w:type="spellEnd"/>
+      <w:r>
+        <w:t xml:space="preserve"> de </w:t>
+      </w:r>
+      <w:proofErr w:type="spellStart"/>
+      <w:r>
+        <w:t>Saída</w:t>
+      </w:r>
+      <w:proofErr w:type="spellEnd"/>
+      <w:r>
+        <w:t xml:space="preserve"> (+10,-10)</w:t>
       </w:r>
     </w:p>
     <w:p>
@@ -684,7 +1643,33 @@
           <w:szCs w:val="24"/>
           <w:lang w:val="en-US" w:eastAsia="fr-FR"/>
         </w:rPr>
-        <w:t>Allocated to : Felipe Flores</w:t>
+        <w:t xml:space="preserve">Allocated </w:t>
+      </w:r>
+      <w:proofErr w:type="gramStart"/>
+      <w:r>
+        <w:rPr>
+          <w:rFonts w:ascii="Times New Roman" w:eastAsia="Times New Roman" w:hAnsi="Times New Roman" w:cs="Times New Roman"/>
+          <w:b/>
+          <w:bCs/>
+          <w:color w:val="008000"/>
+          <w:sz w:val="24"/>
+          <w:szCs w:val="24"/>
+          <w:lang w:val="en-US" w:eastAsia="fr-FR"/>
+        </w:rPr>
+        <w:t>to :</w:t>
+      </w:r>
+      <w:proofErr w:type="gramEnd"/>
+      <w:r>
+        <w:rPr>
+          <w:rFonts w:ascii="Times New Roman" w:eastAsia="Times New Roman" w:hAnsi="Times New Roman" w:cs="Times New Roman"/>
+          <w:b/>
+          <w:bCs/>
+          <w:color w:val="008000"/>
+          <w:sz w:val="24"/>
+          <w:szCs w:val="24"/>
+          <w:lang w:val="en-US" w:eastAsia="fr-FR"/>
+        </w:rPr>
+        <w:t xml:space="preserve"> Felipe Flores</w:t>
       </w:r>
     </w:p>
     <w:p>
@@ -701,17 +1686,31 @@
           <w:lang w:val="en-US" w:eastAsia="fr-FR"/>
         </w:rPr>
       </w:pPr>
-      <w:r>
-        <w:rPr>
-          <w:rFonts w:ascii="Times New Roman" w:eastAsia="Times New Roman" w:hAnsi="Times New Roman" w:cs="Times New Roman"/>
-          <w:b/>
-          <w:bCs/>
-          <w:color w:val="008000"/>
-          <w:sz w:val="24"/>
-          <w:szCs w:val="24"/>
-          <w:lang w:val="en-US" w:eastAsia="fr-FR"/>
-        </w:rPr>
-        <w:t>Priority : High</w:t>
+      <w:proofErr w:type="gramStart"/>
+      <w:r>
+        <w:rPr>
+          <w:rFonts w:ascii="Times New Roman" w:eastAsia="Times New Roman" w:hAnsi="Times New Roman" w:cs="Times New Roman"/>
+          <w:b/>
+          <w:bCs/>
+          <w:color w:val="008000"/>
+          <w:sz w:val="24"/>
+          <w:szCs w:val="24"/>
+          <w:lang w:val="en-US" w:eastAsia="fr-FR"/>
+        </w:rPr>
+        <w:t>Priority :</w:t>
+      </w:r>
+      <w:proofErr w:type="gramEnd"/>
+      <w:r>
+        <w:rPr>
+          <w:rFonts w:ascii="Times New Roman" w:eastAsia="Times New Roman" w:hAnsi="Times New Roman" w:cs="Times New Roman"/>
+          <w:b/>
+          <w:bCs/>
+          <w:color w:val="008000"/>
+          <w:sz w:val="24"/>
+          <w:szCs w:val="24"/>
+          <w:lang w:val="en-US" w:eastAsia="fr-FR"/>
+        </w:rPr>
+        <w:t xml:space="preserve"> High</w:t>
       </w:r>
     </w:p>
     <w:p>
@@ -729,24 +1728,186 @@
         <w:pStyle w:val="RequirementID"/>
       </w:pPr>
       <w:r>
-        <w:t>REQ0</w:t>
+        <w:t>REQ</w:t>
+      </w:r>
+      <w:proofErr w:type="gramStart"/>
+      <w:r>
+        <w:t>0</w:t>
       </w:r>
       <w:r>
         <w:t>7</w:t>
       </w:r>
       <w:r>
-        <w:t>: Atualização dos Parâmetros</w:t>
-      </w:r>
+        <w:t>:</w:t>
+      </w:r>
+      <w:proofErr w:type="gramEnd"/>
+      <w:r>
+        <w:t xml:space="preserve"> </w:t>
+      </w:r>
+      <w:proofErr w:type="spellStart"/>
+      <w:r>
+        <w:t>Atualização</w:t>
+      </w:r>
+      <w:proofErr w:type="spellEnd"/>
+      <w:r>
+        <w:t xml:space="preserve"> dos </w:t>
+      </w:r>
+      <w:proofErr w:type="spellStart"/>
+      <w:r>
+        <w:t>Parâmetros</w:t>
+      </w:r>
+      <w:proofErr w:type="spellEnd"/>
     </w:p>
     <w:p>
       <w:pPr>
         <w:pStyle w:val="RequirementText"/>
       </w:pPr>
       <w:r>
-        <w:t>A parametrização do Controlador só poderá ser feita quando o loop de controle estiver parado</w:t>
-      </w:r>
-      <w:r>
-        <w:t>. O usuário deve alterar os parâmetros e aplica-los através de um botão na interface</w:t>
+        <w:t xml:space="preserve">A </w:t>
+      </w:r>
+      <w:proofErr w:type="spellStart"/>
+      <w:r>
+        <w:t>parametrização</w:t>
+      </w:r>
+      <w:proofErr w:type="spellEnd"/>
+      <w:r>
+        <w:t xml:space="preserve"> do </w:t>
+      </w:r>
+      <w:proofErr w:type="spellStart"/>
+      <w:r>
+        <w:t>Controlador</w:t>
+      </w:r>
+      <w:proofErr w:type="spellEnd"/>
+      <w:r>
+        <w:t xml:space="preserve"> </w:t>
+      </w:r>
+      <w:proofErr w:type="spellStart"/>
+      <w:r>
+        <w:t>só</w:t>
+      </w:r>
+      <w:proofErr w:type="spellEnd"/>
+      <w:r>
+        <w:t xml:space="preserve"> </w:t>
+      </w:r>
+      <w:proofErr w:type="spellStart"/>
+      <w:r>
+        <w:t>poderá</w:t>
+      </w:r>
+      <w:proofErr w:type="spellEnd"/>
+      <w:r>
+        <w:t xml:space="preserve"> </w:t>
+      </w:r>
+      <w:proofErr w:type="spellStart"/>
+      <w:r>
+        <w:t>ser</w:t>
+      </w:r>
+      <w:proofErr w:type="spellEnd"/>
+      <w:r>
+        <w:t xml:space="preserve"> </w:t>
+      </w:r>
+      <w:proofErr w:type="spellStart"/>
+      <w:r>
+        <w:t>feita</w:t>
+      </w:r>
+      <w:proofErr w:type="spellEnd"/>
+      <w:r>
+        <w:t xml:space="preserve"> </w:t>
+      </w:r>
+      <w:proofErr w:type="spellStart"/>
+      <w:r>
+        <w:t>quando</w:t>
+      </w:r>
+      <w:proofErr w:type="spellEnd"/>
+      <w:r>
+        <w:t xml:space="preserve"> o </w:t>
+      </w:r>
+      <w:proofErr w:type="spellStart"/>
+      <w:r>
+        <w:t>loop</w:t>
+      </w:r>
+      <w:proofErr w:type="spellEnd"/>
+      <w:r>
+        <w:t xml:space="preserve"> de </w:t>
+      </w:r>
+      <w:proofErr w:type="spellStart"/>
+      <w:r>
+        <w:t>controle</w:t>
+      </w:r>
+      <w:proofErr w:type="spellEnd"/>
+      <w:r>
+        <w:t xml:space="preserve"> estiver </w:t>
+      </w:r>
+      <w:proofErr w:type="spellStart"/>
+      <w:r>
+        <w:t>parado</w:t>
+      </w:r>
+      <w:proofErr w:type="spellEnd"/>
+      <w:r>
+        <w:t xml:space="preserve">. O </w:t>
+      </w:r>
+      <w:proofErr w:type="spellStart"/>
+      <w:r>
+        <w:t>usuário</w:t>
+      </w:r>
+      <w:proofErr w:type="spellEnd"/>
+      <w:r>
+        <w:t xml:space="preserve"> </w:t>
+      </w:r>
+      <w:proofErr w:type="spellStart"/>
+      <w:r>
+        <w:t>deve</w:t>
+      </w:r>
+      <w:proofErr w:type="spellEnd"/>
+      <w:r>
+        <w:t xml:space="preserve"> </w:t>
+      </w:r>
+      <w:proofErr w:type="spellStart"/>
+      <w:r>
+        <w:t>alterar</w:t>
+      </w:r>
+      <w:proofErr w:type="spellEnd"/>
+      <w:r>
+        <w:t xml:space="preserve"> os </w:t>
+      </w:r>
+      <w:proofErr w:type="spellStart"/>
+      <w:r>
+        <w:t>parâmetros</w:t>
+      </w:r>
+      <w:proofErr w:type="spellEnd"/>
+      <w:r>
+        <w:t xml:space="preserve"> e </w:t>
+      </w:r>
+      <w:proofErr w:type="spellStart"/>
+      <w:r>
+        <w:t>aplica</w:t>
+      </w:r>
+      <w:proofErr w:type="spellEnd"/>
+      <w:r>
+        <w:t xml:space="preserve">-los </w:t>
+      </w:r>
+      <w:proofErr w:type="spellStart"/>
+      <w:r>
+        <w:t>através</w:t>
+      </w:r>
+      <w:proofErr w:type="spellEnd"/>
+      <w:r>
+        <w:t xml:space="preserve"> de </w:t>
+      </w:r>
+      <w:proofErr w:type="spellStart"/>
+      <w:r>
+        <w:t>um</w:t>
+      </w:r>
+      <w:proofErr w:type="spellEnd"/>
+      <w:r>
+        <w:t xml:space="preserve"> </w:t>
+      </w:r>
+      <w:proofErr w:type="spellStart"/>
+      <w:r>
+        <w:t>botão</w:t>
+      </w:r>
+      <w:proofErr w:type="spellEnd"/>
+      <w:r>
+        <w:t xml:space="preserve"> na interface</w:t>
       </w:r>
       <w:r>
         <w:t>.</w:t>
@@ -776,7 +1937,33 @@
           <w:szCs w:val="24"/>
           <w:lang w:val="en-US" w:eastAsia="fr-FR"/>
         </w:rPr>
-        <w:t>Allocated to : Felipe Flores</w:t>
+        <w:t xml:space="preserve">Allocated </w:t>
+      </w:r>
+      <w:proofErr w:type="gramStart"/>
+      <w:r>
+        <w:rPr>
+          <w:rFonts w:ascii="Times New Roman" w:eastAsia="Times New Roman" w:hAnsi="Times New Roman" w:cs="Times New Roman"/>
+          <w:b/>
+          <w:bCs/>
+          <w:color w:val="008000"/>
+          <w:sz w:val="24"/>
+          <w:szCs w:val="24"/>
+          <w:lang w:val="en-US" w:eastAsia="fr-FR"/>
+        </w:rPr>
+        <w:t>to :</w:t>
+      </w:r>
+      <w:proofErr w:type="gramEnd"/>
+      <w:r>
+        <w:rPr>
+          <w:rFonts w:ascii="Times New Roman" w:eastAsia="Times New Roman" w:hAnsi="Times New Roman" w:cs="Times New Roman"/>
+          <w:b/>
+          <w:bCs/>
+          <w:color w:val="008000"/>
+          <w:sz w:val="24"/>
+          <w:szCs w:val="24"/>
+          <w:lang w:val="en-US" w:eastAsia="fr-FR"/>
+        </w:rPr>
+        <w:t xml:space="preserve"> Felipe Flores</w:t>
       </w:r>
     </w:p>
     <w:p>
@@ -793,17 +1980,31 @@
           <w:lang w:val="en-US" w:eastAsia="fr-FR"/>
         </w:rPr>
       </w:pPr>
-      <w:r>
-        <w:rPr>
-          <w:rFonts w:ascii="Times New Roman" w:eastAsia="Times New Roman" w:hAnsi="Times New Roman" w:cs="Times New Roman"/>
-          <w:b/>
-          <w:bCs/>
-          <w:color w:val="008000"/>
-          <w:sz w:val="24"/>
-          <w:szCs w:val="24"/>
-          <w:lang w:val="en-US" w:eastAsia="fr-FR"/>
-        </w:rPr>
-        <w:t xml:space="preserve">Priority : </w:t>
+      <w:proofErr w:type="gramStart"/>
+      <w:r>
+        <w:rPr>
+          <w:rFonts w:ascii="Times New Roman" w:eastAsia="Times New Roman" w:hAnsi="Times New Roman" w:cs="Times New Roman"/>
+          <w:b/>
+          <w:bCs/>
+          <w:color w:val="008000"/>
+          <w:sz w:val="24"/>
+          <w:szCs w:val="24"/>
+          <w:lang w:val="en-US" w:eastAsia="fr-FR"/>
+        </w:rPr>
+        <w:t>Priority :</w:t>
+      </w:r>
+      <w:proofErr w:type="gramEnd"/>
+      <w:r>
+        <w:rPr>
+          <w:rFonts w:ascii="Times New Roman" w:eastAsia="Times New Roman" w:hAnsi="Times New Roman" w:cs="Times New Roman"/>
+          <w:b/>
+          <w:bCs/>
+          <w:color w:val="008000"/>
+          <w:sz w:val="24"/>
+          <w:szCs w:val="24"/>
+          <w:lang w:val="en-US" w:eastAsia="fr-FR"/>
+        </w:rPr>
+        <w:t xml:space="preserve"> </w:t>
       </w:r>
       <w:r>
         <w:rPr>
@@ -834,24 +2035,178 @@
         <w:t>8</w:t>
       </w:r>
       <w:r>
-        <w:t> : Entradas e Sáidas da Malha de Controle</w:t>
-      </w:r>
+        <w:t xml:space="preserve"> : </w:t>
+      </w:r>
+      <w:proofErr w:type="spellStart"/>
+      <w:r>
+        <w:t>Entradas</w:t>
+      </w:r>
+      <w:proofErr w:type="spellEnd"/>
+      <w:r>
+        <w:t xml:space="preserve"> e </w:t>
+      </w:r>
+      <w:proofErr w:type="spellStart"/>
+      <w:r>
+        <w:t>Sáidas</w:t>
+      </w:r>
+      <w:proofErr w:type="spellEnd"/>
+      <w:r>
+        <w:t xml:space="preserve"> da </w:t>
+      </w:r>
+      <w:proofErr w:type="spellStart"/>
+      <w:r>
+        <w:t>Malha</w:t>
+      </w:r>
+      <w:proofErr w:type="spellEnd"/>
+      <w:r>
+        <w:t xml:space="preserve"> de </w:t>
+      </w:r>
+      <w:proofErr w:type="spellStart"/>
+      <w:r>
+        <w:t>Controle</w:t>
+      </w:r>
+      <w:proofErr w:type="spellEnd"/>
     </w:p>
     <w:p>
       <w:pPr>
         <w:pStyle w:val="RequirementText"/>
       </w:pPr>
       <w:r>
-        <w:t xml:space="preserve">O Loop de controle de temperatura terá como atuador uma Lâmpada incandescente </w:t>
-      </w:r>
-      <w:r>
-        <w:t xml:space="preserve">(Saída Analógica) </w:t>
-      </w:r>
-      <w:r>
-        <w:t>e como elemento sensor um termopar</w:t>
-      </w:r>
-      <w:r>
-        <w:t xml:space="preserve"> (Leitura Analógica)</w:t>
+        <w:t xml:space="preserve">O Loop de </w:t>
+      </w:r>
+      <w:proofErr w:type="spellStart"/>
+      <w:r>
+        <w:t>controle</w:t>
+      </w:r>
+      <w:proofErr w:type="spellEnd"/>
+      <w:r>
+        <w:t xml:space="preserve"> de </w:t>
+      </w:r>
+      <w:proofErr w:type="spellStart"/>
+      <w:r>
+        <w:t>temperatura</w:t>
+      </w:r>
+      <w:proofErr w:type="spellEnd"/>
+      <w:r>
+        <w:t xml:space="preserve"> </w:t>
+      </w:r>
+      <w:proofErr w:type="spellStart"/>
+      <w:r>
+        <w:t>terá</w:t>
+      </w:r>
+      <w:proofErr w:type="spellEnd"/>
+      <w:r>
+        <w:t xml:space="preserve"> </w:t>
+      </w:r>
+      <w:proofErr w:type="spellStart"/>
+      <w:r>
+        <w:t>como</w:t>
+      </w:r>
+      <w:proofErr w:type="spellEnd"/>
+      <w:r>
+        <w:t xml:space="preserve"> </w:t>
+      </w:r>
+      <w:proofErr w:type="spellStart"/>
+      <w:r>
+        <w:t>atuador</w:t>
+      </w:r>
+      <w:proofErr w:type="spellEnd"/>
+      <w:r>
+        <w:t xml:space="preserve"> </w:t>
+      </w:r>
+      <w:proofErr w:type="spellStart"/>
+      <w:r>
+        <w:t>uma</w:t>
+      </w:r>
+      <w:proofErr w:type="spellEnd"/>
+      <w:r>
+        <w:t xml:space="preserve"> </w:t>
+      </w:r>
+      <w:proofErr w:type="spellStart"/>
+      <w:r>
+        <w:t>Lâmpada</w:t>
+      </w:r>
+      <w:proofErr w:type="spellEnd"/>
+      <w:r>
+        <w:t xml:space="preserve"> incandescente </w:t>
+      </w:r>
+      <w:r>
+        <w:t>(</w:t>
+      </w:r>
+      <w:proofErr w:type="spellStart"/>
+      <w:r>
+        <w:t>Saída</w:t>
+      </w:r>
+      <w:proofErr w:type="spellEnd"/>
+      <w:r>
+        <w:t xml:space="preserve"> </w:t>
+      </w:r>
+      <w:proofErr w:type="spellStart"/>
+      <w:r>
+        <w:t>Analógica</w:t>
+      </w:r>
+      <w:proofErr w:type="spellEnd"/>
+      <w:r>
+        <w:t xml:space="preserve">) </w:t>
+      </w:r>
+      <w:r>
+        <w:t xml:space="preserve">e </w:t>
+      </w:r>
+      <w:proofErr w:type="spellStart"/>
+      <w:r>
+        <w:t>como</w:t>
+      </w:r>
+      <w:proofErr w:type="spellEnd"/>
+      <w:r>
+        <w:t xml:space="preserve"> </w:t>
+      </w:r>
+      <w:proofErr w:type="spellStart"/>
+      <w:r>
+        <w:t>elemento</w:t>
+      </w:r>
+      <w:proofErr w:type="spellEnd"/>
+      <w:r>
+        <w:t xml:space="preserve"> </w:t>
+      </w:r>
+      <w:proofErr w:type="spellStart"/>
+      <w:r>
+        <w:t>sensor</w:t>
+      </w:r>
+      <w:proofErr w:type="spellEnd"/>
+      <w:r>
+        <w:t xml:space="preserve"> </w:t>
+      </w:r>
+      <w:proofErr w:type="spellStart"/>
+      <w:r>
+        <w:t>um</w:t>
+      </w:r>
+      <w:proofErr w:type="spellEnd"/>
+      <w:r>
+        <w:t xml:space="preserve"> </w:t>
+      </w:r>
+      <w:proofErr w:type="spellStart"/>
+      <w:r>
+        <w:t>termopar</w:t>
+      </w:r>
+      <w:proofErr w:type="spellEnd"/>
+      <w:r>
+        <w:t xml:space="preserve"> (</w:t>
+      </w:r>
+      <w:proofErr w:type="spellStart"/>
+      <w:r>
+        <w:t>Leitura</w:t>
+      </w:r>
+      <w:proofErr w:type="spellEnd"/>
+      <w:r>
+        <w:t xml:space="preserve"> </w:t>
+      </w:r>
+      <w:proofErr w:type="spellStart"/>
+      <w:r>
+        <w:t>Analógica</w:t>
+      </w:r>
+      <w:proofErr w:type="spellEnd"/>
+      <w:r>
+        <w:t>)</w:t>
       </w:r>
       <w:r>
         <w:t>.</w:t>
@@ -881,7 +2236,33 @@
           <w:szCs w:val="24"/>
           <w:lang w:val="en-US" w:eastAsia="fr-FR"/>
         </w:rPr>
-        <w:t>Allocated to : Felipe Flores</w:t>
+        <w:t xml:space="preserve">Allocated </w:t>
+      </w:r>
+      <w:proofErr w:type="gramStart"/>
+      <w:r>
+        <w:rPr>
+          <w:rFonts w:ascii="Times New Roman" w:eastAsia="Times New Roman" w:hAnsi="Times New Roman" w:cs="Times New Roman"/>
+          <w:b/>
+          <w:bCs/>
+          <w:color w:val="008000"/>
+          <w:sz w:val="24"/>
+          <w:szCs w:val="24"/>
+          <w:lang w:val="en-US" w:eastAsia="fr-FR"/>
+        </w:rPr>
+        <w:t>to :</w:t>
+      </w:r>
+      <w:proofErr w:type="gramEnd"/>
+      <w:r>
+        <w:rPr>
+          <w:rFonts w:ascii="Times New Roman" w:eastAsia="Times New Roman" w:hAnsi="Times New Roman" w:cs="Times New Roman"/>
+          <w:b/>
+          <w:bCs/>
+          <w:color w:val="008000"/>
+          <w:sz w:val="24"/>
+          <w:szCs w:val="24"/>
+          <w:lang w:val="en-US" w:eastAsia="fr-FR"/>
+        </w:rPr>
+        <w:t xml:space="preserve"> Felipe Flores</w:t>
       </w:r>
     </w:p>
     <w:p>
@@ -898,17 +2279,31 @@
           <w:lang w:val="en-US" w:eastAsia="fr-FR"/>
         </w:rPr>
       </w:pPr>
-      <w:r>
-        <w:rPr>
-          <w:rFonts w:ascii="Times New Roman" w:eastAsia="Times New Roman" w:hAnsi="Times New Roman" w:cs="Times New Roman"/>
-          <w:b/>
-          <w:bCs/>
-          <w:color w:val="008000"/>
-          <w:sz w:val="24"/>
-          <w:szCs w:val="24"/>
-          <w:lang w:val="en-US" w:eastAsia="fr-FR"/>
-        </w:rPr>
-        <w:t>Priority : High</w:t>
+      <w:proofErr w:type="gramStart"/>
+      <w:r>
+        <w:rPr>
+          <w:rFonts w:ascii="Times New Roman" w:eastAsia="Times New Roman" w:hAnsi="Times New Roman" w:cs="Times New Roman"/>
+          <w:b/>
+          <w:bCs/>
+          <w:color w:val="008000"/>
+          <w:sz w:val="24"/>
+          <w:szCs w:val="24"/>
+          <w:lang w:val="en-US" w:eastAsia="fr-FR"/>
+        </w:rPr>
+        <w:t>Priority :</w:t>
+      </w:r>
+      <w:proofErr w:type="gramEnd"/>
+      <w:r>
+        <w:rPr>
+          <w:rFonts w:ascii="Times New Roman" w:eastAsia="Times New Roman" w:hAnsi="Times New Roman" w:cs="Times New Roman"/>
+          <w:b/>
+          <w:bCs/>
+          <w:color w:val="008000"/>
+          <w:sz w:val="24"/>
+          <w:szCs w:val="24"/>
+          <w:lang w:val="en-US" w:eastAsia="fr-FR"/>
+        </w:rPr>
+        <w:t xml:space="preserve"> High</w:t>
       </w:r>
     </w:p>
     <w:p>
@@ -924,21 +2319,167 @@
         <w:pStyle w:val="RequirementID"/>
       </w:pPr>
       <w:r>
-        <w:t>REQ09 : Sinal de Distúrbio</w:t>
-      </w:r>
+        <w:t xml:space="preserve">REQ09 : </w:t>
+      </w:r>
+      <w:proofErr w:type="spellStart"/>
+      <w:r>
+        <w:t>Sinal</w:t>
+      </w:r>
+      <w:proofErr w:type="spellEnd"/>
+      <w:r>
+        <w:t xml:space="preserve"> de </w:t>
+      </w:r>
+      <w:proofErr w:type="spellStart"/>
+      <w:r>
+        <w:t>Distúrbio</w:t>
+      </w:r>
+      <w:proofErr w:type="spellEnd"/>
     </w:p>
     <w:p>
       <w:pPr>
         <w:pStyle w:val="RequirementText"/>
       </w:pPr>
       <w:r>
-        <w:t>O Usuário poderá aplicar um sinal de distúrbio (</w:t>
-      </w:r>
-      <w:r>
-        <w:t xml:space="preserve">Saída analógica </w:t>
-      </w:r>
-      <w:r>
-        <w:t>0 a 10V) que será aplicado na ventoinha. O controlador terá que reagir a esse distúrbio tentando levar a planta para o set</w:t>
+        <w:t xml:space="preserve">O </w:t>
+      </w:r>
+      <w:proofErr w:type="spellStart"/>
+      <w:r>
+        <w:t>Usuário</w:t>
+      </w:r>
+      <w:proofErr w:type="spellEnd"/>
+      <w:r>
+        <w:t xml:space="preserve"> </w:t>
+      </w:r>
+      <w:proofErr w:type="spellStart"/>
+      <w:r>
+        <w:t>poderá</w:t>
+      </w:r>
+      <w:proofErr w:type="spellEnd"/>
+      <w:r>
+        <w:t xml:space="preserve"> </w:t>
+      </w:r>
+      <w:proofErr w:type="spellStart"/>
+      <w:r>
+        <w:t>aplicar</w:t>
+      </w:r>
+      <w:proofErr w:type="spellEnd"/>
+      <w:r>
+        <w:t xml:space="preserve"> </w:t>
+      </w:r>
+      <w:proofErr w:type="spellStart"/>
+      <w:r>
+        <w:t>um</w:t>
+      </w:r>
+      <w:proofErr w:type="spellEnd"/>
+      <w:r>
+        <w:t xml:space="preserve"> </w:t>
+      </w:r>
+      <w:proofErr w:type="spellStart"/>
+      <w:r>
+        <w:t>sinal</w:t>
+      </w:r>
+      <w:proofErr w:type="spellEnd"/>
+      <w:r>
+        <w:t xml:space="preserve"> de </w:t>
+      </w:r>
+      <w:proofErr w:type="spellStart"/>
+      <w:r>
+        <w:t>distúrbio</w:t>
+      </w:r>
+      <w:proofErr w:type="spellEnd"/>
+      <w:r>
+        <w:t xml:space="preserve"> (</w:t>
+      </w:r>
+      <w:proofErr w:type="spellStart"/>
+      <w:r>
+        <w:t>Saída</w:t>
+      </w:r>
+      <w:proofErr w:type="spellEnd"/>
+      <w:r>
+        <w:t xml:space="preserve"> </w:t>
+      </w:r>
+      <w:proofErr w:type="spellStart"/>
+      <w:r>
+        <w:t>analógica</w:t>
+      </w:r>
+      <w:proofErr w:type="spellEnd"/>
+      <w:r>
+        <w:t xml:space="preserve"> </w:t>
+      </w:r>
+      <w:r>
+        <w:t xml:space="preserve">0 a 10V) que </w:t>
+      </w:r>
+      <w:proofErr w:type="spellStart"/>
+      <w:r>
+        <w:t>será</w:t>
+      </w:r>
+      <w:proofErr w:type="spellEnd"/>
+      <w:r>
+        <w:t xml:space="preserve"> </w:t>
+      </w:r>
+      <w:proofErr w:type="spellStart"/>
+      <w:r>
+        <w:t>aplicado</w:t>
+      </w:r>
+      <w:proofErr w:type="spellEnd"/>
+      <w:r>
+        <w:t xml:space="preserve"> na </w:t>
+      </w:r>
+      <w:proofErr w:type="spellStart"/>
+      <w:r>
+        <w:t>ventoinha</w:t>
+      </w:r>
+      <w:proofErr w:type="spellEnd"/>
+      <w:r>
+        <w:t xml:space="preserve">. O </w:t>
+      </w:r>
+      <w:proofErr w:type="spellStart"/>
+      <w:r>
+        <w:t>controlador</w:t>
+      </w:r>
+      <w:proofErr w:type="spellEnd"/>
+      <w:r>
+        <w:t xml:space="preserve"> </w:t>
+      </w:r>
+      <w:proofErr w:type="spellStart"/>
+      <w:r>
+        <w:t>terá</w:t>
+      </w:r>
+      <w:proofErr w:type="spellEnd"/>
+      <w:r>
+        <w:t xml:space="preserve"> que </w:t>
+      </w:r>
+      <w:proofErr w:type="spellStart"/>
+      <w:r>
+        <w:t>reagir</w:t>
+      </w:r>
+      <w:proofErr w:type="spellEnd"/>
+      <w:r>
+        <w:t xml:space="preserve"> a esse </w:t>
+      </w:r>
+      <w:proofErr w:type="spellStart"/>
+      <w:r>
+        <w:t>distúrbio</w:t>
+      </w:r>
+      <w:proofErr w:type="spellEnd"/>
+      <w:r>
+        <w:t xml:space="preserve"> </w:t>
+      </w:r>
+      <w:proofErr w:type="spellStart"/>
+      <w:r>
+        <w:t>tentando</w:t>
+      </w:r>
+      <w:proofErr w:type="spellEnd"/>
+      <w:r>
+        <w:t xml:space="preserve"> </w:t>
+      </w:r>
+      <w:proofErr w:type="spellStart"/>
+      <w:r>
+        <w:t>levar</w:t>
+      </w:r>
+      <w:proofErr w:type="spellEnd"/>
+      <w:r>
+        <w:t xml:space="preserve"> a planta para o set</w:t>
       </w:r>
       <w:r>
         <w:t xml:space="preserve"> </w:t>
@@ -947,7 +2488,31 @@
         <w:t>point,</w:t>
       </w:r>
       <w:r>
-        <w:t xml:space="preserve"> mesmo com o distúrbio aplicado.</w:t>
+        <w:t xml:space="preserve"> </w:t>
+      </w:r>
+      <w:proofErr w:type="spellStart"/>
+      <w:r>
+        <w:t>mesmo</w:t>
+      </w:r>
+      <w:proofErr w:type="spellEnd"/>
+      <w:r>
+        <w:t xml:space="preserve"> com o </w:t>
+      </w:r>
+      <w:proofErr w:type="spellStart"/>
+      <w:r>
+        <w:t>distúrbio</w:t>
+      </w:r>
+      <w:proofErr w:type="spellEnd"/>
+      <w:r>
+        <w:t xml:space="preserve"> </w:t>
+      </w:r>
+      <w:proofErr w:type="spellStart"/>
+      <w:r>
+        <w:t>aplicado</w:t>
+      </w:r>
+      <w:proofErr w:type="spellEnd"/>
+      <w:r>
+        <w:t>.</w:t>
       </w:r>
     </w:p>
     <w:p>
@@ -974,7 +2539,33 @@
           <w:szCs w:val="24"/>
           <w:lang w:val="en-US" w:eastAsia="fr-FR"/>
         </w:rPr>
-        <w:t>Allocated to : Felipe Flores</w:t>
+        <w:t xml:space="preserve">Allocated </w:t>
+      </w:r>
+      <w:proofErr w:type="gramStart"/>
+      <w:r>
+        <w:rPr>
+          <w:rFonts w:ascii="Times New Roman" w:eastAsia="Times New Roman" w:hAnsi="Times New Roman" w:cs="Times New Roman"/>
+          <w:b/>
+          <w:bCs/>
+          <w:color w:val="008000"/>
+          <w:sz w:val="24"/>
+          <w:szCs w:val="24"/>
+          <w:lang w:val="en-US" w:eastAsia="fr-FR"/>
+        </w:rPr>
+        <w:t>to :</w:t>
+      </w:r>
+      <w:proofErr w:type="gramEnd"/>
+      <w:r>
+        <w:rPr>
+          <w:rFonts w:ascii="Times New Roman" w:eastAsia="Times New Roman" w:hAnsi="Times New Roman" w:cs="Times New Roman"/>
+          <w:b/>
+          <w:bCs/>
+          <w:color w:val="008000"/>
+          <w:sz w:val="24"/>
+          <w:szCs w:val="24"/>
+          <w:lang w:val="en-US" w:eastAsia="fr-FR"/>
+        </w:rPr>
+        <w:t xml:space="preserve"> Felipe Flores</w:t>
       </w:r>
     </w:p>
     <w:p>
@@ -991,17 +2582,31 @@
           <w:lang w:val="en-US" w:eastAsia="fr-FR"/>
         </w:rPr>
       </w:pPr>
-      <w:r>
-        <w:rPr>
-          <w:rFonts w:ascii="Times New Roman" w:eastAsia="Times New Roman" w:hAnsi="Times New Roman" w:cs="Times New Roman"/>
-          <w:b/>
-          <w:bCs/>
-          <w:color w:val="008000"/>
-          <w:sz w:val="24"/>
-          <w:szCs w:val="24"/>
-          <w:lang w:val="en-US" w:eastAsia="fr-FR"/>
-        </w:rPr>
-        <w:t xml:space="preserve">Priority : </w:t>
+      <w:proofErr w:type="gramStart"/>
+      <w:r>
+        <w:rPr>
+          <w:rFonts w:ascii="Times New Roman" w:eastAsia="Times New Roman" w:hAnsi="Times New Roman" w:cs="Times New Roman"/>
+          <w:b/>
+          <w:bCs/>
+          <w:color w:val="008000"/>
+          <w:sz w:val="24"/>
+          <w:szCs w:val="24"/>
+          <w:lang w:val="en-US" w:eastAsia="fr-FR"/>
+        </w:rPr>
+        <w:t>Priority :</w:t>
+      </w:r>
+      <w:proofErr w:type="gramEnd"/>
+      <w:r>
+        <w:rPr>
+          <w:rFonts w:ascii="Times New Roman" w:eastAsia="Times New Roman" w:hAnsi="Times New Roman" w:cs="Times New Roman"/>
+          <w:b/>
+          <w:bCs/>
+          <w:color w:val="008000"/>
+          <w:sz w:val="24"/>
+          <w:szCs w:val="24"/>
+          <w:lang w:val="en-US" w:eastAsia="fr-FR"/>
+        </w:rPr>
+        <w:t xml:space="preserve"> </w:t>
       </w:r>
       <w:r>
         <w:rPr>
@@ -1029,8 +2634,23 @@
         <w:pStyle w:val="RequirementID"/>
       </w:pPr>
       <w:r>
-        <w:t>REQ 10: Setpoint</w:t>
-      </w:r>
+        <w:t>REQ</w:t>
+      </w:r>
+      <w:bookmarkStart w:id="2" w:name="_GoBack"/>
+      <w:bookmarkEnd w:id="2"/>
+      <w:proofErr w:type="gramStart"/>
+      <w:r>
+        <w:t>10:</w:t>
+      </w:r>
+      <w:proofErr w:type="gramEnd"/>
+      <w:r>
+        <w:t xml:space="preserve"> </w:t>
+      </w:r>
+      <w:proofErr w:type="spellStart"/>
+      <w:r>
+        <w:t>Setpoint</w:t>
+      </w:r>
+      <w:proofErr w:type="spellEnd"/>
     </w:p>
     <w:p>
       <w:pPr>
@@ -1038,22 +2658,112 @@
       </w:pPr>
       <w:r>
         <w:lastRenderedPageBreak/>
-        <w:t>O usuário poderá determinar o Set</w:t>
-      </w:r>
-      <w:r>
-        <w:t xml:space="preserve"> </w:t>
-      </w:r>
-      <w:r>
-        <w:t xml:space="preserve">point quando desejar, não </w:t>
-      </w:r>
+        <w:t xml:space="preserve">O </w:t>
+      </w:r>
+      <w:proofErr w:type="spellStart"/>
+      <w:r>
+        <w:t>usuário</w:t>
+      </w:r>
+      <w:proofErr w:type="spellEnd"/>
+      <w:r>
+        <w:t xml:space="preserve"> </w:t>
+      </w:r>
+      <w:proofErr w:type="spellStart"/>
+      <w:r>
+        <w:t>poderá</w:t>
+      </w:r>
+      <w:proofErr w:type="spellEnd"/>
+      <w:r>
+        <w:t xml:space="preserve"> </w:t>
+      </w:r>
+      <w:proofErr w:type="spellStart"/>
+      <w:r>
+        <w:t>determinar</w:t>
+      </w:r>
+      <w:proofErr w:type="spellEnd"/>
+      <w:r>
+        <w:t xml:space="preserve"> o Set</w:t>
+      </w:r>
+      <w:r>
+        <w:t xml:space="preserve"> </w:t>
+      </w:r>
+      <w:r>
+        <w:t xml:space="preserve">point </w:t>
+      </w:r>
+      <w:proofErr w:type="spellStart"/>
+      <w:r>
+        <w:t>quando</w:t>
+      </w:r>
+      <w:proofErr w:type="spellEnd"/>
+      <w:r>
+        <w:t xml:space="preserve"> </w:t>
+      </w:r>
+      <w:proofErr w:type="spellStart"/>
+      <w:r>
+        <w:t>desejar</w:t>
+      </w:r>
+      <w:proofErr w:type="spellEnd"/>
+      <w:r>
+        <w:t xml:space="preserve">, </w:t>
+      </w:r>
+      <w:proofErr w:type="spellStart"/>
+      <w:r>
+        <w:t>não</w:t>
+      </w:r>
+      <w:proofErr w:type="spellEnd"/>
+      <w:r>
+        <w:t xml:space="preserve"> </w:t>
+      </w:r>
+      <w:proofErr w:type="spellStart"/>
       <w:r>
         <w:t>importando</w:t>
       </w:r>
-      <w:r>
-        <w:t xml:space="preserve"> se o loop de con</w:t>
-      </w:r>
-      <w:r>
-        <w:t>trole está executando ou parado.</w:t>
+      <w:proofErr w:type="spellEnd"/>
+      <w:r>
+        <w:t xml:space="preserve"> se o </w:t>
+      </w:r>
+      <w:proofErr w:type="spellStart"/>
+      <w:r>
+        <w:t>loop</w:t>
+      </w:r>
+      <w:proofErr w:type="spellEnd"/>
+      <w:r>
+        <w:t xml:space="preserve"> de </w:t>
+      </w:r>
+      <w:proofErr w:type="spellStart"/>
+      <w:r>
+        <w:t>con</w:t>
+      </w:r>
+      <w:r>
+        <w:t>trole</w:t>
+      </w:r>
+      <w:proofErr w:type="spellEnd"/>
+      <w:r>
+        <w:t xml:space="preserve"> </w:t>
+      </w:r>
+      <w:proofErr w:type="spellStart"/>
+      <w:r>
+        <w:t>está</w:t>
+      </w:r>
+      <w:proofErr w:type="spellEnd"/>
+      <w:r>
+        <w:t xml:space="preserve"> </w:t>
+      </w:r>
+      <w:proofErr w:type="spellStart"/>
+      <w:r>
+        <w:t>executando</w:t>
+      </w:r>
+      <w:proofErr w:type="spellEnd"/>
+      <w:r>
+        <w:t xml:space="preserve"> ou </w:t>
+      </w:r>
+      <w:proofErr w:type="spellStart"/>
+      <w:r>
+        <w:t>parado</w:t>
+      </w:r>
+      <w:proofErr w:type="spellEnd"/>
+      <w:r>
+        <w:t>.</w:t>
       </w:r>
     </w:p>
     <w:p>
@@ -1080,7 +2790,33 @@
           <w:szCs w:val="24"/>
           <w:lang w:val="en-US" w:eastAsia="fr-FR"/>
         </w:rPr>
-        <w:t>Allocated to : Felipe Flores</w:t>
+        <w:t xml:space="preserve">Allocated </w:t>
+      </w:r>
+      <w:proofErr w:type="gramStart"/>
+      <w:r>
+        <w:rPr>
+          <w:rFonts w:ascii="Times New Roman" w:eastAsia="Times New Roman" w:hAnsi="Times New Roman" w:cs="Times New Roman"/>
+          <w:b/>
+          <w:bCs/>
+          <w:color w:val="008000"/>
+          <w:sz w:val="24"/>
+          <w:szCs w:val="24"/>
+          <w:lang w:val="en-US" w:eastAsia="fr-FR"/>
+        </w:rPr>
+        <w:t>to :</w:t>
+      </w:r>
+      <w:proofErr w:type="gramEnd"/>
+      <w:r>
+        <w:rPr>
+          <w:rFonts w:ascii="Times New Roman" w:eastAsia="Times New Roman" w:hAnsi="Times New Roman" w:cs="Times New Roman"/>
+          <w:b/>
+          <w:bCs/>
+          <w:color w:val="008000"/>
+          <w:sz w:val="24"/>
+          <w:szCs w:val="24"/>
+          <w:lang w:val="en-US" w:eastAsia="fr-FR"/>
+        </w:rPr>
+        <w:t xml:space="preserve"> Felipe Flores</w:t>
       </w:r>
     </w:p>
     <w:p>
@@ -1097,17 +2833,31 @@
           <w:lang w:val="en-US" w:eastAsia="fr-FR"/>
         </w:rPr>
       </w:pPr>
-      <w:r>
-        <w:rPr>
-          <w:rFonts w:ascii="Times New Roman" w:eastAsia="Times New Roman" w:hAnsi="Times New Roman" w:cs="Times New Roman"/>
-          <w:b/>
-          <w:bCs/>
-          <w:color w:val="008000"/>
-          <w:sz w:val="24"/>
-          <w:szCs w:val="24"/>
-          <w:lang w:val="en-US" w:eastAsia="fr-FR"/>
-        </w:rPr>
-        <w:t>Priority : High</w:t>
+      <w:proofErr w:type="gramStart"/>
+      <w:r>
+        <w:rPr>
+          <w:rFonts w:ascii="Times New Roman" w:eastAsia="Times New Roman" w:hAnsi="Times New Roman" w:cs="Times New Roman"/>
+          <w:b/>
+          <w:bCs/>
+          <w:color w:val="008000"/>
+          <w:sz w:val="24"/>
+          <w:szCs w:val="24"/>
+          <w:lang w:val="en-US" w:eastAsia="fr-FR"/>
+        </w:rPr>
+        <w:t>Priority :</w:t>
+      </w:r>
+      <w:proofErr w:type="gramEnd"/>
+      <w:r>
+        <w:rPr>
+          <w:rFonts w:ascii="Times New Roman" w:eastAsia="Times New Roman" w:hAnsi="Times New Roman" w:cs="Times New Roman"/>
+          <w:b/>
+          <w:bCs/>
+          <w:color w:val="008000"/>
+          <w:sz w:val="24"/>
+          <w:szCs w:val="24"/>
+          <w:lang w:val="en-US" w:eastAsia="fr-FR"/>
+        </w:rPr>
+        <w:t xml:space="preserve"> High</w:t>
       </w:r>
     </w:p>
     <w:p>
@@ -1123,15 +2873,193 @@
         <w:pStyle w:val="RequirementID"/>
       </w:pPr>
       <w:r>
-        <w:t>REQ11 :Visualização dos Dados</w:t>
-      </w:r>
+        <w:t>REQ11</w:t>
+      </w:r>
+      <w:proofErr w:type="gramStart"/>
+      <w:r>
+        <w:t> :</w:t>
+      </w:r>
+      <w:proofErr w:type="spellStart"/>
+      <w:r>
+        <w:t>Visualização</w:t>
+      </w:r>
+      <w:proofErr w:type="spellEnd"/>
+      <w:proofErr w:type="gramEnd"/>
+      <w:r>
+        <w:t xml:space="preserve"> dos </w:t>
+      </w:r>
+      <w:proofErr w:type="spellStart"/>
+      <w:r>
+        <w:t>Dados</w:t>
+      </w:r>
+      <w:proofErr w:type="spellEnd"/>
     </w:p>
     <w:p>
       <w:pPr>
         <w:pStyle w:val="RequirementText"/>
       </w:pPr>
       <w:r>
-        <w:t>O usuário, após dar o comando para executar o loop de controle, deverá ver o valor de temperatura e o setpoint plotados em um único gráfico. Esse gráfico deve apresentar legendas contendo o nome do</w:t>
+        <w:t xml:space="preserve">O </w:t>
+      </w:r>
+      <w:proofErr w:type="spellStart"/>
+      <w:r>
+        <w:t>usuário</w:t>
+      </w:r>
+      <w:proofErr w:type="spellEnd"/>
+      <w:r>
+        <w:t xml:space="preserve">, </w:t>
+      </w:r>
+      <w:proofErr w:type="spellStart"/>
+      <w:r>
+        <w:t>após</w:t>
+      </w:r>
+      <w:proofErr w:type="spellEnd"/>
+      <w:r>
+        <w:t xml:space="preserve"> dar o </w:t>
+      </w:r>
+      <w:proofErr w:type="spellStart"/>
+      <w:r>
+        <w:t>comando</w:t>
+      </w:r>
+      <w:proofErr w:type="spellEnd"/>
+      <w:r>
+        <w:t xml:space="preserve"> para </w:t>
+      </w:r>
+      <w:proofErr w:type="spellStart"/>
+      <w:r>
+        <w:t>executar</w:t>
+      </w:r>
+      <w:proofErr w:type="spellEnd"/>
+      <w:r>
+        <w:t xml:space="preserve"> o </w:t>
+      </w:r>
+      <w:proofErr w:type="spellStart"/>
+      <w:r>
+        <w:t>loop</w:t>
+      </w:r>
+      <w:proofErr w:type="spellEnd"/>
+      <w:r>
+        <w:t xml:space="preserve"> de </w:t>
+      </w:r>
+      <w:proofErr w:type="spellStart"/>
+      <w:r>
+        <w:t>controle</w:t>
+      </w:r>
+      <w:proofErr w:type="spellEnd"/>
+      <w:r>
+        <w:t xml:space="preserve">, </w:t>
+      </w:r>
+      <w:proofErr w:type="spellStart"/>
+      <w:r>
+        <w:t>deverá</w:t>
+      </w:r>
+      <w:proofErr w:type="spellEnd"/>
+      <w:r>
+        <w:t xml:space="preserve"> ver o </w:t>
+      </w:r>
+      <w:proofErr w:type="spellStart"/>
+      <w:r>
+        <w:t>valor</w:t>
+      </w:r>
+      <w:proofErr w:type="spellEnd"/>
+      <w:r>
+        <w:t xml:space="preserve"> de </w:t>
+      </w:r>
+      <w:proofErr w:type="spellStart"/>
+      <w:r>
+        <w:t>temperatura</w:t>
+      </w:r>
+      <w:proofErr w:type="spellEnd"/>
+      <w:r>
+        <w:t xml:space="preserve"> e o </w:t>
+      </w:r>
+      <w:proofErr w:type="spellStart"/>
+      <w:r>
+        <w:t>setpoint</w:t>
+      </w:r>
+      <w:proofErr w:type="spellEnd"/>
+      <w:r>
+        <w:t xml:space="preserve"> </w:t>
+      </w:r>
+      <w:proofErr w:type="spellStart"/>
+      <w:r>
+        <w:t>plotados</w:t>
+      </w:r>
+      <w:proofErr w:type="spellEnd"/>
+      <w:r>
+        <w:t xml:space="preserve"> </w:t>
+      </w:r>
+      <w:proofErr w:type="spellStart"/>
+      <w:r>
+        <w:t>em</w:t>
+      </w:r>
+      <w:proofErr w:type="spellEnd"/>
+      <w:r>
+        <w:t xml:space="preserve"> </w:t>
+      </w:r>
+      <w:proofErr w:type="spellStart"/>
+      <w:r>
+        <w:t>um</w:t>
+      </w:r>
+      <w:proofErr w:type="spellEnd"/>
+      <w:r>
+        <w:t xml:space="preserve"> </w:t>
+      </w:r>
+      <w:proofErr w:type="spellStart"/>
+      <w:r>
+        <w:t>único</w:t>
+      </w:r>
+      <w:proofErr w:type="spellEnd"/>
+      <w:r>
+        <w:t xml:space="preserve"> </w:t>
+      </w:r>
+      <w:proofErr w:type="spellStart"/>
+      <w:r>
+        <w:t>gráfico</w:t>
+      </w:r>
+      <w:proofErr w:type="spellEnd"/>
+      <w:r>
+        <w:t xml:space="preserve">. Esse </w:t>
+      </w:r>
+      <w:proofErr w:type="spellStart"/>
+      <w:r>
+        <w:t>gráfico</w:t>
+      </w:r>
+      <w:proofErr w:type="spellEnd"/>
+      <w:r>
+        <w:t xml:space="preserve"> </w:t>
+      </w:r>
+      <w:proofErr w:type="spellStart"/>
+      <w:r>
+        <w:t>deve</w:t>
+      </w:r>
+      <w:proofErr w:type="spellEnd"/>
+      <w:r>
+        <w:t xml:space="preserve"> </w:t>
+      </w:r>
+      <w:proofErr w:type="spellStart"/>
+      <w:r>
+        <w:t>apresentar</w:t>
+      </w:r>
+      <w:proofErr w:type="spellEnd"/>
+      <w:r>
+        <w:t xml:space="preserve"> </w:t>
+      </w:r>
+      <w:proofErr w:type="spellStart"/>
+      <w:r>
+        <w:t>legendas</w:t>
+      </w:r>
+      <w:proofErr w:type="spellEnd"/>
+      <w:r>
+        <w:t xml:space="preserve"> </w:t>
+      </w:r>
+      <w:proofErr w:type="spellStart"/>
+      <w:r>
+        <w:t>contendo</w:t>
+      </w:r>
+      <w:proofErr w:type="spellEnd"/>
+      <w:r>
+        <w:t xml:space="preserve"> o nome do</w:t>
       </w:r>
       <w:r>
         <w:t>s</w:t>
@@ -1149,13 +3077,50 @@
         <w:t>s</w:t>
       </w:r>
       <w:r>
-        <w:t xml:space="preserve"> formataç</w:t>
+        <w:t xml:space="preserve"> </w:t>
+      </w:r>
+      <w:proofErr w:type="spellStart"/>
+      <w:r>
+        <w:t>formataç</w:t>
       </w:r>
       <w:r>
         <w:t>ões</w:t>
       </w:r>
-      <w:r>
-        <w:t xml:space="preserve"> (espessura de linha, cor da linha, etc).</w:t>
+      <w:proofErr w:type="spellEnd"/>
+      <w:r>
+        <w:t xml:space="preserve"> (</w:t>
+      </w:r>
+      <w:proofErr w:type="spellStart"/>
+      <w:r>
+        <w:t>espessura</w:t>
+      </w:r>
+      <w:proofErr w:type="spellEnd"/>
+      <w:r>
+        <w:t xml:space="preserve"> de </w:t>
+      </w:r>
+      <w:proofErr w:type="spellStart"/>
+      <w:r>
+        <w:t>linha</w:t>
+      </w:r>
+      <w:proofErr w:type="spellEnd"/>
+      <w:r>
+        <w:t xml:space="preserve">, cor da </w:t>
+      </w:r>
+      <w:proofErr w:type="spellStart"/>
+      <w:r>
+        <w:t>linha</w:t>
+      </w:r>
+      <w:proofErr w:type="spellEnd"/>
+      <w:r>
+        <w:t xml:space="preserve">, </w:t>
+      </w:r>
+      <w:proofErr w:type="spellStart"/>
+      <w:r>
+        <w:t>etc</w:t>
+      </w:r>
+      <w:proofErr w:type="spellEnd"/>
+      <w:r>
+        <w:t>).</w:t>
       </w:r>
     </w:p>
     <w:p>
@@ -1182,7 +3147,33 @@
           <w:szCs w:val="24"/>
           <w:lang w:val="en-US" w:eastAsia="fr-FR"/>
         </w:rPr>
-        <w:t>Allocated to : Felipe Flores</w:t>
+        <w:t xml:space="preserve">Allocated </w:t>
+      </w:r>
+      <w:proofErr w:type="gramStart"/>
+      <w:r>
+        <w:rPr>
+          <w:rFonts w:ascii="Times New Roman" w:eastAsia="Times New Roman" w:hAnsi="Times New Roman" w:cs="Times New Roman"/>
+          <w:b/>
+          <w:bCs/>
+          <w:color w:val="008000"/>
+          <w:sz w:val="24"/>
+          <w:szCs w:val="24"/>
+          <w:lang w:val="en-US" w:eastAsia="fr-FR"/>
+        </w:rPr>
+        <w:t>to :</w:t>
+      </w:r>
+      <w:proofErr w:type="gramEnd"/>
+      <w:r>
+        <w:rPr>
+          <w:rFonts w:ascii="Times New Roman" w:eastAsia="Times New Roman" w:hAnsi="Times New Roman" w:cs="Times New Roman"/>
+          <w:b/>
+          <w:bCs/>
+          <w:color w:val="008000"/>
+          <w:sz w:val="24"/>
+          <w:szCs w:val="24"/>
+          <w:lang w:val="en-US" w:eastAsia="fr-FR"/>
+        </w:rPr>
+        <w:t xml:space="preserve"> Felipe Flores</w:t>
       </w:r>
     </w:p>
     <w:p>
@@ -1199,17 +3190,31 @@
           <w:lang w:val="en-US" w:eastAsia="fr-FR"/>
         </w:rPr>
       </w:pPr>
-      <w:r>
-        <w:rPr>
-          <w:rFonts w:ascii="Times New Roman" w:eastAsia="Times New Roman" w:hAnsi="Times New Roman" w:cs="Times New Roman"/>
-          <w:b/>
-          <w:bCs/>
-          <w:color w:val="008000"/>
-          <w:sz w:val="24"/>
-          <w:szCs w:val="24"/>
-          <w:lang w:val="en-US" w:eastAsia="fr-FR"/>
-        </w:rPr>
-        <w:t>Priority : High</w:t>
+      <w:proofErr w:type="gramStart"/>
+      <w:r>
+        <w:rPr>
+          <w:rFonts w:ascii="Times New Roman" w:eastAsia="Times New Roman" w:hAnsi="Times New Roman" w:cs="Times New Roman"/>
+          <w:b/>
+          <w:bCs/>
+          <w:color w:val="008000"/>
+          <w:sz w:val="24"/>
+          <w:szCs w:val="24"/>
+          <w:lang w:val="en-US" w:eastAsia="fr-FR"/>
+        </w:rPr>
+        <w:t>Priority :</w:t>
+      </w:r>
+      <w:proofErr w:type="gramEnd"/>
+      <w:r>
+        <w:rPr>
+          <w:rFonts w:ascii="Times New Roman" w:eastAsia="Times New Roman" w:hAnsi="Times New Roman" w:cs="Times New Roman"/>
+          <w:b/>
+          <w:bCs/>
+          <w:color w:val="008000"/>
+          <w:sz w:val="24"/>
+          <w:szCs w:val="24"/>
+          <w:lang w:val="en-US" w:eastAsia="fr-FR"/>
+        </w:rPr>
+        <w:t xml:space="preserve"> High</w:t>
       </w:r>
     </w:p>
     <w:p>
@@ -1225,7 +3230,23 @@
         <w:pStyle w:val="RequirementID"/>
       </w:pPr>
       <w:r>
-        <w:t xml:space="preserve">REQ12 :Barra de Status </w:t>
+        <w:t>REQ12</w:t>
+      </w:r>
+      <w:proofErr w:type="gramStart"/>
+      <w:r>
+        <w:t> :Barra</w:t>
+      </w:r>
+      <w:proofErr w:type="gramEnd"/>
+      <w:r>
+        <w:t xml:space="preserve"> de </w:t>
+      </w:r>
+      <w:proofErr w:type="spellStart"/>
+      <w:r>
+        <w:t>Status</w:t>
+      </w:r>
+      <w:proofErr w:type="spellEnd"/>
+      <w:r>
+        <w:t xml:space="preserve"> </w:t>
       </w:r>
     </w:p>
     <w:p>
@@ -1233,13 +3254,162 @@
         <w:pStyle w:val="RequirementText"/>
       </w:pPr>
       <w:r>
-        <w:t>O aplicativo deverá conter uma barra de status mostrando o estado atual do aplicativo em texto (Exemplo: Controlando..., Parâmetros Atualizados!</w:t>
+        <w:t xml:space="preserve">O </w:t>
+      </w:r>
+      <w:proofErr w:type="spellStart"/>
+      <w:r>
+        <w:t>aplicativo</w:t>
+      </w:r>
+      <w:proofErr w:type="spellEnd"/>
+      <w:r>
+        <w:t xml:space="preserve"> </w:t>
+      </w:r>
+      <w:proofErr w:type="spellStart"/>
+      <w:r>
+        <w:t>deverá</w:t>
+      </w:r>
+      <w:proofErr w:type="spellEnd"/>
+      <w:r>
+        <w:t xml:space="preserve"> conter </w:t>
+      </w:r>
+      <w:proofErr w:type="spellStart"/>
+      <w:r>
+        <w:t>uma</w:t>
+      </w:r>
+      <w:proofErr w:type="spellEnd"/>
+      <w:r>
+        <w:t xml:space="preserve"> barra de </w:t>
+      </w:r>
+      <w:proofErr w:type="spellStart"/>
+      <w:r>
+        <w:t>status</w:t>
+      </w:r>
+      <w:proofErr w:type="spellEnd"/>
+      <w:r>
+        <w:t xml:space="preserve"> </w:t>
+      </w:r>
+      <w:proofErr w:type="spellStart"/>
+      <w:r>
+        <w:t>mostrando</w:t>
+      </w:r>
+      <w:proofErr w:type="spellEnd"/>
+      <w:r>
+        <w:t xml:space="preserve"> o </w:t>
+      </w:r>
+      <w:proofErr w:type="spellStart"/>
+      <w:r>
+        <w:t>estado</w:t>
+      </w:r>
+      <w:proofErr w:type="spellEnd"/>
+      <w:r>
+        <w:t xml:space="preserve"> </w:t>
+      </w:r>
+      <w:proofErr w:type="spellStart"/>
+      <w:r>
+        <w:t>atual</w:t>
+      </w:r>
+      <w:proofErr w:type="spellEnd"/>
+      <w:r>
+        <w:t xml:space="preserve"> do </w:t>
+      </w:r>
+      <w:proofErr w:type="spellStart"/>
+      <w:r>
+        <w:t>aplicativo</w:t>
+      </w:r>
+      <w:proofErr w:type="spellEnd"/>
+      <w:r>
+        <w:t xml:space="preserve"> </w:t>
+      </w:r>
+      <w:proofErr w:type="spellStart"/>
+      <w:r>
+        <w:t>em</w:t>
+      </w:r>
+      <w:proofErr w:type="spellEnd"/>
+      <w:r>
+        <w:t xml:space="preserve"> texto (</w:t>
+      </w:r>
+      <w:proofErr w:type="spellStart"/>
+      <w:proofErr w:type="gramStart"/>
+      <w:r>
+        <w:t>Exemplo</w:t>
+      </w:r>
+      <w:proofErr w:type="spellEnd"/>
+      <w:r>
+        <w:t>:</w:t>
+      </w:r>
+      <w:proofErr w:type="gramEnd"/>
+      <w:r>
+        <w:t xml:space="preserve"> </w:t>
+      </w:r>
+      <w:proofErr w:type="spellStart"/>
+      <w:r>
+        <w:t>Controlando</w:t>
+      </w:r>
+      <w:proofErr w:type="spellEnd"/>
+      <w:r>
+        <w:t xml:space="preserve">..., </w:t>
+      </w:r>
+      <w:proofErr w:type="spellStart"/>
+      <w:r>
+        <w:t>Parâmetros</w:t>
+      </w:r>
+      <w:proofErr w:type="spellEnd"/>
+      <w:r>
+        <w:t xml:space="preserve"> </w:t>
+      </w:r>
+      <w:proofErr w:type="spellStart"/>
+      <w:r>
+        <w:t>Atualizados</w:t>
+      </w:r>
+      <w:proofErr w:type="spellEnd"/>
+      <w:r>
+        <w:t>!</w:t>
       </w:r>
       <w:r>
         <w:t>,</w:t>
       </w:r>
       <w:r>
-        <w:t xml:space="preserve"> Controle Parado!, Encerrando Aplicação..., etc).</w:t>
+        <w:t xml:space="preserve"> </w:t>
+      </w:r>
+      <w:proofErr w:type="spellStart"/>
+      <w:r>
+        <w:t>Controle</w:t>
+      </w:r>
+      <w:proofErr w:type="spellEnd"/>
+      <w:r>
+        <w:t xml:space="preserve"> </w:t>
+      </w:r>
+      <w:proofErr w:type="spellStart"/>
+      <w:r>
+        <w:t>Parado</w:t>
+      </w:r>
+      <w:proofErr w:type="spellEnd"/>
+      <w:r>
+        <w:t xml:space="preserve">!, </w:t>
+      </w:r>
+      <w:proofErr w:type="spellStart"/>
+      <w:r>
+        <w:t>Encerrando</w:t>
+      </w:r>
+      <w:proofErr w:type="spellEnd"/>
+      <w:r>
+        <w:t xml:space="preserve"> </w:t>
+      </w:r>
+      <w:proofErr w:type="spellStart"/>
+      <w:r>
+        <w:t>Aplicação</w:t>
+      </w:r>
+      <w:proofErr w:type="spellEnd"/>
+      <w:r>
+        <w:t xml:space="preserve">..., </w:t>
+      </w:r>
+      <w:proofErr w:type="spellStart"/>
+      <w:r>
+        <w:t>etc</w:t>
+      </w:r>
+      <w:proofErr w:type="spellEnd"/>
+      <w:r>
+        <w:t>).</w:t>
       </w:r>
     </w:p>
     <w:p>
@@ -1266,7 +3436,33 @@
           <w:szCs w:val="24"/>
           <w:lang w:val="en-US" w:eastAsia="fr-FR"/>
         </w:rPr>
-        <w:t>Allocated to : Felipe Flores</w:t>
+        <w:t xml:space="preserve">Allocated </w:t>
+      </w:r>
+      <w:proofErr w:type="gramStart"/>
+      <w:r>
+        <w:rPr>
+          <w:rFonts w:ascii="Times New Roman" w:eastAsia="Times New Roman" w:hAnsi="Times New Roman" w:cs="Times New Roman"/>
+          <w:b/>
+          <w:bCs/>
+          <w:color w:val="008000"/>
+          <w:sz w:val="24"/>
+          <w:szCs w:val="24"/>
+          <w:lang w:val="en-US" w:eastAsia="fr-FR"/>
+        </w:rPr>
+        <w:t>to :</w:t>
+      </w:r>
+      <w:proofErr w:type="gramEnd"/>
+      <w:r>
+        <w:rPr>
+          <w:rFonts w:ascii="Times New Roman" w:eastAsia="Times New Roman" w:hAnsi="Times New Roman" w:cs="Times New Roman"/>
+          <w:b/>
+          <w:bCs/>
+          <w:color w:val="008000"/>
+          <w:sz w:val="24"/>
+          <w:szCs w:val="24"/>
+          <w:lang w:val="en-US" w:eastAsia="fr-FR"/>
+        </w:rPr>
+        <w:t xml:space="preserve"> Felipe Flores</w:t>
       </w:r>
     </w:p>
     <w:p>
@@ -1283,17 +3479,31 @@
           <w:lang w:val="en-US" w:eastAsia="fr-FR"/>
         </w:rPr>
       </w:pPr>
-      <w:r>
-        <w:rPr>
-          <w:rFonts w:ascii="Times New Roman" w:eastAsia="Times New Roman" w:hAnsi="Times New Roman" w:cs="Times New Roman"/>
-          <w:b/>
-          <w:bCs/>
-          <w:color w:val="008000"/>
-          <w:sz w:val="24"/>
-          <w:szCs w:val="24"/>
-          <w:lang w:val="en-US" w:eastAsia="fr-FR"/>
-        </w:rPr>
-        <w:t xml:space="preserve">Priority : </w:t>
+      <w:proofErr w:type="gramStart"/>
+      <w:r>
+        <w:rPr>
+          <w:rFonts w:ascii="Times New Roman" w:eastAsia="Times New Roman" w:hAnsi="Times New Roman" w:cs="Times New Roman"/>
+          <w:b/>
+          <w:bCs/>
+          <w:color w:val="008000"/>
+          <w:sz w:val="24"/>
+          <w:szCs w:val="24"/>
+          <w:lang w:val="en-US" w:eastAsia="fr-FR"/>
+        </w:rPr>
+        <w:t>Priority :</w:t>
+      </w:r>
+      <w:proofErr w:type="gramEnd"/>
+      <w:r>
+        <w:rPr>
+          <w:rFonts w:ascii="Times New Roman" w:eastAsia="Times New Roman" w:hAnsi="Times New Roman" w:cs="Times New Roman"/>
+          <w:b/>
+          <w:bCs/>
+          <w:color w:val="008000"/>
+          <w:sz w:val="24"/>
+          <w:szCs w:val="24"/>
+          <w:lang w:val="en-US" w:eastAsia="fr-FR"/>
+        </w:rPr>
+        <w:t xml:space="preserve"> </w:t>
       </w:r>
       <w:r>
         <w:rPr>
@@ -1336,27 +3546,175 @@
         <w:t xml:space="preserve"> </w:t>
       </w:r>
       <w:r>
-        <w:t>REQ13: Encerrar a Aplicação</w:t>
-      </w:r>
+        <w:t>REQ</w:t>
+      </w:r>
+      <w:proofErr w:type="gramStart"/>
+      <w:r>
+        <w:t>13:</w:t>
+      </w:r>
+      <w:proofErr w:type="gramEnd"/>
+      <w:r>
+        <w:t xml:space="preserve"> </w:t>
+      </w:r>
+      <w:proofErr w:type="spellStart"/>
+      <w:r>
+        <w:t>Encerrar</w:t>
+      </w:r>
+      <w:proofErr w:type="spellEnd"/>
+      <w:r>
+        <w:t xml:space="preserve"> a </w:t>
+      </w:r>
+      <w:proofErr w:type="spellStart"/>
+      <w:r>
+        <w:t>Aplicação</w:t>
+      </w:r>
+      <w:proofErr w:type="spellEnd"/>
     </w:p>
     <w:p>
       <w:pPr>
         <w:pStyle w:val="RequirementText"/>
       </w:pPr>
       <w:r>
-        <w:t xml:space="preserve">A aplicação deverá ter um botão “Sair” para encerrar a aplicação de forma segura (Nota: </w:t>
-      </w:r>
-      <w:r>
-        <w:t xml:space="preserve">Não se deve usar o botão </w:t>
-      </w:r>
+        <w:t xml:space="preserve">A </w:t>
+      </w:r>
+      <w:proofErr w:type="spellStart"/>
+      <w:r>
+        <w:t>aplicação</w:t>
+      </w:r>
+      <w:proofErr w:type="spellEnd"/>
+      <w:r>
+        <w:t xml:space="preserve"> </w:t>
+      </w:r>
+      <w:proofErr w:type="spellStart"/>
+      <w:r>
+        <w:t>deverá</w:t>
+      </w:r>
+      <w:proofErr w:type="spellEnd"/>
+      <w:r>
+        <w:t xml:space="preserve"> ter </w:t>
+      </w:r>
+      <w:proofErr w:type="spellStart"/>
+      <w:r>
+        <w:t>um</w:t>
+      </w:r>
+      <w:proofErr w:type="spellEnd"/>
+      <w:r>
+        <w:t xml:space="preserve"> </w:t>
+      </w:r>
+      <w:proofErr w:type="spellStart"/>
+      <w:r>
+        <w:t>botão</w:t>
+      </w:r>
+      <w:proofErr w:type="spellEnd"/>
+      <w:r>
+        <w:t xml:space="preserve"> “</w:t>
+      </w:r>
+      <w:proofErr w:type="spellStart"/>
+      <w:r>
+        <w:t>Sair</w:t>
+      </w:r>
+      <w:proofErr w:type="spellEnd"/>
+      <w:r>
+        <w:t xml:space="preserve">” para </w:t>
+      </w:r>
+      <w:proofErr w:type="spellStart"/>
+      <w:r>
+        <w:t>encerrar</w:t>
+      </w:r>
+      <w:proofErr w:type="spellEnd"/>
+      <w:r>
+        <w:t xml:space="preserve"> a </w:t>
+      </w:r>
+      <w:proofErr w:type="spellStart"/>
+      <w:r>
+        <w:t>aplicação</w:t>
+      </w:r>
+      <w:proofErr w:type="spellEnd"/>
+      <w:r>
+        <w:t xml:space="preserve"> de forma </w:t>
+      </w:r>
+      <w:proofErr w:type="spellStart"/>
+      <w:r>
+        <w:t>segura</w:t>
+      </w:r>
+      <w:proofErr w:type="spellEnd"/>
+      <w:r>
+        <w:t xml:space="preserve"> (</w:t>
+      </w:r>
+      <w:proofErr w:type="gramStart"/>
+      <w:r>
+        <w:t>Nota:</w:t>
+      </w:r>
+      <w:proofErr w:type="gramEnd"/>
+      <w:r>
+        <w:t xml:space="preserve"> </w:t>
+      </w:r>
+      <w:proofErr w:type="spellStart"/>
+      <w:r>
+        <w:t>Não</w:t>
+      </w:r>
+      <w:proofErr w:type="spellEnd"/>
+      <w:r>
+        <w:t xml:space="preserve"> se </w:t>
+      </w:r>
+      <w:proofErr w:type="spellStart"/>
+      <w:r>
+        <w:t>deve</w:t>
+      </w:r>
+      <w:proofErr w:type="spellEnd"/>
+      <w:r>
+        <w:t xml:space="preserve"> </w:t>
+      </w:r>
+      <w:proofErr w:type="spellStart"/>
+      <w:r>
+        <w:t>usar</w:t>
+      </w:r>
+      <w:proofErr w:type="spellEnd"/>
+      <w:r>
+        <w:t xml:space="preserve"> o </w:t>
+      </w:r>
+      <w:proofErr w:type="spellStart"/>
+      <w:r>
+        <w:t>botão</w:t>
+      </w:r>
+      <w:proofErr w:type="spellEnd"/>
+      <w:r>
+        <w:t xml:space="preserve"> </w:t>
+      </w:r>
+      <w:proofErr w:type="spellStart"/>
       <w:r>
         <w:rPr>
           <w:b/>
         </w:rPr>
         <w:t>Abort</w:t>
       </w:r>
-      <w:r>
-        <w:t xml:space="preserve"> para parar a aplicação de modo algum)</w:t>
+      <w:proofErr w:type="spellEnd"/>
+      <w:r>
+        <w:t xml:space="preserve"> para </w:t>
+      </w:r>
+      <w:proofErr w:type="spellStart"/>
+      <w:r>
+        <w:t>parar</w:t>
+      </w:r>
+      <w:proofErr w:type="spellEnd"/>
+      <w:r>
+        <w:t xml:space="preserve"> a </w:t>
+      </w:r>
+      <w:proofErr w:type="spellStart"/>
+      <w:r>
+        <w:t>aplicação</w:t>
+      </w:r>
+      <w:proofErr w:type="spellEnd"/>
+      <w:r>
+        <w:t xml:space="preserve"> de modo </w:t>
+      </w:r>
+      <w:proofErr w:type="spellStart"/>
+      <w:r>
+        <w:t>algum</w:t>
+      </w:r>
+      <w:proofErr w:type="spellEnd"/>
+      <w:r>
+        <w:t>)</w:t>
       </w:r>
     </w:p>
     <w:p>
@@ -1383,7 +3741,33 @@
           <w:szCs w:val="24"/>
           <w:lang w:val="en-US" w:eastAsia="fr-FR"/>
         </w:rPr>
-        <w:t>Allocated to : Felipe Flores</w:t>
+        <w:t xml:space="preserve">Allocated </w:t>
+      </w:r>
+      <w:proofErr w:type="gramStart"/>
+      <w:r>
+        <w:rPr>
+          <w:rFonts w:ascii="Times New Roman" w:eastAsia="Times New Roman" w:hAnsi="Times New Roman" w:cs="Times New Roman"/>
+          <w:b/>
+          <w:bCs/>
+          <w:color w:val="008000"/>
+          <w:sz w:val="24"/>
+          <w:szCs w:val="24"/>
+          <w:lang w:val="en-US" w:eastAsia="fr-FR"/>
+        </w:rPr>
+        <w:t>to :</w:t>
+      </w:r>
+      <w:proofErr w:type="gramEnd"/>
+      <w:r>
+        <w:rPr>
+          <w:rFonts w:ascii="Times New Roman" w:eastAsia="Times New Roman" w:hAnsi="Times New Roman" w:cs="Times New Roman"/>
+          <w:b/>
+          <w:bCs/>
+          <w:color w:val="008000"/>
+          <w:sz w:val="24"/>
+          <w:szCs w:val="24"/>
+          <w:lang w:val="en-US" w:eastAsia="fr-FR"/>
+        </w:rPr>
+        <w:t xml:space="preserve"> Felipe Flores</w:t>
       </w:r>
     </w:p>
     <w:p>
@@ -1400,17 +3784,31 @@
           <w:lang w:val="en-US" w:eastAsia="fr-FR"/>
         </w:rPr>
       </w:pPr>
-      <w:r>
-        <w:rPr>
-          <w:rFonts w:ascii="Times New Roman" w:eastAsia="Times New Roman" w:hAnsi="Times New Roman" w:cs="Times New Roman"/>
-          <w:b/>
-          <w:bCs/>
-          <w:color w:val="008000"/>
-          <w:sz w:val="24"/>
-          <w:szCs w:val="24"/>
-          <w:lang w:val="en-US" w:eastAsia="fr-FR"/>
-        </w:rPr>
-        <w:t>Priority : High</w:t>
+      <w:proofErr w:type="gramStart"/>
+      <w:r>
+        <w:rPr>
+          <w:rFonts w:ascii="Times New Roman" w:eastAsia="Times New Roman" w:hAnsi="Times New Roman" w:cs="Times New Roman"/>
+          <w:b/>
+          <w:bCs/>
+          <w:color w:val="008000"/>
+          <w:sz w:val="24"/>
+          <w:szCs w:val="24"/>
+          <w:lang w:val="en-US" w:eastAsia="fr-FR"/>
+        </w:rPr>
+        <w:t>Priority :</w:t>
+      </w:r>
+      <w:proofErr w:type="gramEnd"/>
+      <w:r>
+        <w:rPr>
+          <w:rFonts w:ascii="Times New Roman" w:eastAsia="Times New Roman" w:hAnsi="Times New Roman" w:cs="Times New Roman"/>
+          <w:b/>
+          <w:bCs/>
+          <w:color w:val="008000"/>
+          <w:sz w:val="24"/>
+          <w:szCs w:val="24"/>
+          <w:lang w:val="en-US" w:eastAsia="fr-FR"/>
+        </w:rPr>
+        <w:t xml:space="preserve"> High</w:t>
       </w:r>
     </w:p>
     <w:p>
@@ -1419,8 +3817,6 @@
           <w:lang w:val="en-US"/>
         </w:rPr>
       </w:pPr>
-      <w:bookmarkStart w:id="2" w:name="_GoBack"/>
-      <w:bookmarkEnd w:id="2"/>
     </w:p>
     <w:p>
       <w:pPr>
@@ -1455,7 +3851,79 @@
           <w:sz w:val="24"/>
           <w:szCs w:val="24"/>
         </w:rPr>
-        <w:t>Utilize o Template “Simple State Machine”, que já traz um projeto com uma máquina de estados pronta, apenas necessitando modifica-la para seu uso específico.</w:t>
+        <w:t xml:space="preserve">Utilize o </w:t>
+      </w:r>
+      <w:proofErr w:type="spellStart"/>
+      <w:r>
+        <w:rPr>
+          <w:rFonts w:ascii="Arial" w:hAnsi="Arial" w:cs="Arial"/>
+          <w:sz w:val="24"/>
+          <w:szCs w:val="24"/>
+        </w:rPr>
+        <w:t>Template</w:t>
+      </w:r>
+      <w:proofErr w:type="spellEnd"/>
+      <w:r>
+        <w:rPr>
+          <w:rFonts w:ascii="Arial" w:hAnsi="Arial" w:cs="Arial"/>
+          <w:sz w:val="24"/>
+          <w:szCs w:val="24"/>
+        </w:rPr>
+        <w:t xml:space="preserve"> “</w:t>
+      </w:r>
+      <w:proofErr w:type="spellStart"/>
+      <w:r>
+        <w:rPr>
+          <w:rFonts w:ascii="Arial" w:hAnsi="Arial" w:cs="Arial"/>
+          <w:sz w:val="24"/>
+          <w:szCs w:val="24"/>
+        </w:rPr>
+        <w:t>Simple</w:t>
+      </w:r>
+      <w:proofErr w:type="spellEnd"/>
+      <w:r>
+        <w:rPr>
+          <w:rFonts w:ascii="Arial" w:hAnsi="Arial" w:cs="Arial"/>
+          <w:sz w:val="24"/>
+          <w:szCs w:val="24"/>
+        </w:rPr>
+        <w:t xml:space="preserve"> </w:t>
+      </w:r>
+      <w:proofErr w:type="spellStart"/>
+      <w:r>
+        <w:rPr>
+          <w:rFonts w:ascii="Arial" w:hAnsi="Arial" w:cs="Arial"/>
+          <w:sz w:val="24"/>
+          <w:szCs w:val="24"/>
+        </w:rPr>
+        <w:t>State</w:t>
+      </w:r>
+      <w:proofErr w:type="spellEnd"/>
+      <w:r>
+        <w:rPr>
+          <w:rFonts w:ascii="Arial" w:hAnsi="Arial" w:cs="Arial"/>
+          <w:sz w:val="24"/>
+          <w:szCs w:val="24"/>
+        </w:rPr>
+        <w:t xml:space="preserve"> </w:t>
+      </w:r>
+      <w:proofErr w:type="spellStart"/>
+      <w:r>
+        <w:rPr>
+          <w:rFonts w:ascii="Arial" w:hAnsi="Arial" w:cs="Arial"/>
+          <w:sz w:val="24"/>
+          <w:szCs w:val="24"/>
+        </w:rPr>
+        <w:t>Machine</w:t>
+      </w:r>
+      <w:proofErr w:type="spellEnd"/>
+      <w:r>
+        <w:rPr>
+          <w:rFonts w:ascii="Arial" w:hAnsi="Arial" w:cs="Arial"/>
+          <w:sz w:val="24"/>
+          <w:szCs w:val="24"/>
+        </w:rPr>
+        <w:t>”, que já traz um projeto com uma máquina de estados pronta, apenas necessitando modifica-la para seu uso específico.</w:t>
       </w:r>
     </w:p>
     <w:p>
@@ -1493,7 +3961,43 @@
           <w:sz w:val="24"/>
           <w:szCs w:val="24"/>
         </w:rPr>
-        <w:t>.vi”, presente no NI Example Finder, dentro do LabVIEW, como referência para saber como usar a função de PID</w:t>
+        <w:t xml:space="preserve">.vi”, presente no NI </w:t>
+      </w:r>
+      <w:proofErr w:type="spellStart"/>
+      <w:r>
+        <w:rPr>
+          <w:rFonts w:ascii="Arial" w:hAnsi="Arial" w:cs="Arial"/>
+          <w:sz w:val="24"/>
+          <w:szCs w:val="24"/>
+        </w:rPr>
+        <w:t>Example</w:t>
+      </w:r>
+      <w:proofErr w:type="spellEnd"/>
+      <w:r>
+        <w:rPr>
+          <w:rFonts w:ascii="Arial" w:hAnsi="Arial" w:cs="Arial"/>
+          <w:sz w:val="24"/>
+          <w:szCs w:val="24"/>
+        </w:rPr>
+        <w:t xml:space="preserve"> </w:t>
+      </w:r>
+      <w:proofErr w:type="spellStart"/>
+      <w:r>
+        <w:rPr>
+          <w:rFonts w:ascii="Arial" w:hAnsi="Arial" w:cs="Arial"/>
+          <w:sz w:val="24"/>
+          <w:szCs w:val="24"/>
+        </w:rPr>
+        <w:t>Finder</w:t>
+      </w:r>
+      <w:proofErr w:type="spellEnd"/>
+      <w:r>
+        <w:rPr>
+          <w:rFonts w:ascii="Arial" w:hAnsi="Arial" w:cs="Arial"/>
+          <w:sz w:val="24"/>
+          <w:szCs w:val="24"/>
+        </w:rPr>
+        <w:t>, dentro do LabVIEW, como referência para saber como usar a função de PID</w:t>
       </w:r>
       <w:r>
         <w:rPr>
@@ -1680,7 +4184,7 @@
 </file>
 
 <file path=word/numbering.xml><?xml version="1.0" encoding="utf-8"?>
-<w:numbering xmlns:wpc="http://schemas.microsoft.com/office/word/2010/wordprocessingCanvas" xmlns:cx="http://schemas.microsoft.com/office/drawing/2014/chartex" xmlns:cx1="http://schemas.microsoft.com/office/drawing/2015/9/8/chartex" xmlns:cx2="http://schemas.microsoft.com/office/drawing/2015/10/21/chartex" xmlns:cx3="http://schemas.microsoft.com/office/drawing/2016/5/9/chartex" xmlns:cx4="http://schemas.microsoft.com/office/drawing/2016/5/10/chartex" xmlns:cx5="http://schemas.microsoft.com/office/drawing/2016/5/11/chartex" xmlns:mc="http://schemas.openxmlformats.org/markup-compatibility/2006" xmlns:o="urn:schemas-microsoft-com:office:office" xmlns:r="http://schemas.openxmlformats.org/officeDocument/2006/relationships" xmlns:m="http://schemas.openxmlformats.org/officeDocument/2006/math" xmlns:v="urn:schemas-microsoft-com:vml" xmlns:wp14="http://schemas.microsoft.com/office/word/2010/wordprocessingDrawing" xmlns:wp="http://schemas.openxmlformats.org/drawingml/2006/wordprocessingDrawing" xmlns:w10="urn:schemas-microsoft-com:office:word" xmlns:w="http://schemas.openxmlformats.org/wordprocessingml/2006/main" xmlns:w14="http://schemas.microsoft.com/office/word/2010/wordml" xmlns:w15="http://schemas.microsoft.com/office/word/2012/wordml" xmlns:w16se="http://schemas.microsoft.com/office/word/2015/wordml/symex" xmlns:wpg="http://schemas.microsoft.com/office/word/2010/wordprocessingGroup" xmlns:wpi="http://schemas.microsoft.com/office/word/2010/wordprocessingInk" xmlns:wne="http://schemas.microsoft.com/office/word/2006/wordml" xmlns:wps="http://schemas.microsoft.com/office/word/2010/wordprocessingShape" mc:Ignorable="w14 w15 w16se wp14">
+<w:numbering xmlns:wpc="http://schemas.microsoft.com/office/word/2010/wordprocessingCanvas" xmlns:cx="http://schemas.microsoft.com/office/drawing/2014/chartex" xmlns:cx1="http://schemas.microsoft.com/office/drawing/2015/9/8/chartex" xmlns:cx2="http://schemas.microsoft.com/office/drawing/2015/10/21/chartex" xmlns:cx3="http://schemas.microsoft.com/office/drawing/2016/5/9/chartex" xmlns:cx4="http://schemas.microsoft.com/office/drawing/2016/5/10/chartex" xmlns:cx5="http://schemas.microsoft.com/office/drawing/2016/5/11/chartex" xmlns:cx6="http://schemas.microsoft.com/office/drawing/2016/5/12/chartex" xmlns:cx7="http://schemas.microsoft.com/office/drawing/2016/5/13/chartex" xmlns:cx8="http://schemas.microsoft.com/office/drawing/2016/5/14/chartex" xmlns:mc="http://schemas.openxmlformats.org/markup-compatibility/2006" xmlns:aink="http://schemas.microsoft.com/office/drawing/2016/ink" xmlns:am3d="http://schemas.microsoft.com/office/drawing/2017/model3d" xmlns:o="urn:schemas-microsoft-com:office:office" xmlns:r="http://schemas.openxmlformats.org/officeDocument/2006/relationships" xmlns:m="http://schemas.openxmlformats.org/officeDocument/2006/math" xmlns:v="urn:schemas-microsoft-com:vml" xmlns:wp14="http://schemas.microsoft.com/office/word/2010/wordprocessingDrawing" xmlns:wp="http://schemas.openxmlformats.org/drawingml/2006/wordprocessingDrawing" xmlns:w10="urn:schemas-microsoft-com:office:word" xmlns:w="http://schemas.openxmlformats.org/wordprocessingml/2006/main" xmlns:w14="http://schemas.microsoft.com/office/word/2010/wordml" xmlns:w15="http://schemas.microsoft.com/office/word/2012/wordml" xmlns:w16cid="http://schemas.microsoft.com/office/word/2016/wordml/cid" xmlns:w16se="http://schemas.microsoft.com/office/word/2015/wordml/symex" xmlns:wpg="http://schemas.microsoft.com/office/word/2010/wordprocessingGroup" xmlns:wpi="http://schemas.microsoft.com/office/word/2010/wordprocessingInk" xmlns:wne="http://schemas.microsoft.com/office/word/2006/wordml" xmlns:wps="http://schemas.microsoft.com/office/word/2010/wordprocessingShape" mc:Ignorable="w14 w15 w16se w16cid wp14">
   <w:abstractNum w:abstractNumId="0" w15:restartNumberingAfterBreak="0">
     <w:nsid w:val="35C57AD5"/>
     <w:multiLevelType w:val="hybridMultilevel"/>
@@ -2061,7 +4565,7 @@
 </file>
 
 <file path=word/styles.xml><?xml version="1.0" encoding="utf-8"?>
-<w:styles xmlns:mc="http://schemas.openxmlformats.org/markup-compatibility/2006" xmlns:r="http://schemas.openxmlformats.org/officeDocument/2006/relationships" xmlns:w="http://schemas.openxmlformats.org/wordprocessingml/2006/main" xmlns:w14="http://schemas.microsoft.com/office/word/2010/wordml" xmlns:w15="http://schemas.microsoft.com/office/word/2012/wordml" xmlns:w16se="http://schemas.microsoft.com/office/word/2015/wordml/symex" mc:Ignorable="w14 w15 w16se">
+<w:styles xmlns:mc="http://schemas.openxmlformats.org/markup-compatibility/2006" xmlns:r="http://schemas.openxmlformats.org/officeDocument/2006/relationships" xmlns:w="http://schemas.openxmlformats.org/wordprocessingml/2006/main" xmlns:w14="http://schemas.microsoft.com/office/word/2010/wordml" xmlns:w15="http://schemas.microsoft.com/office/word/2012/wordml" xmlns:w16cid="http://schemas.microsoft.com/office/word/2016/wordml/cid" xmlns:w16se="http://schemas.microsoft.com/office/word/2015/wordml/symex" mc:Ignorable="w14 w15 w16se w16cid">
   <w:docDefaults>
     <w:rPrDefault>
       <w:rPr>
@@ -2077,7 +4581,7 @@
       </w:pPr>
     </w:pPrDefault>
   </w:docDefaults>
-  <w:latentStyles w:defLockedState="0" w:defUIPriority="99" w:defSemiHidden="0" w:defUnhideWhenUsed="0" w:defQFormat="0" w:count="374">
+  <w:latentStyles w:defLockedState="0" w:defUIPriority="99" w:defSemiHidden="0" w:defUnhideWhenUsed="0" w:defQFormat="0" w:count="375">
     <w:lsdException w:name="Normal" w:uiPriority="0" w:qFormat="1"/>
     <w:lsdException w:name="heading 1" w:uiPriority="9" w:qFormat="1"/>
     <w:lsdException w:name="heading 2" w:semiHidden="1" w:uiPriority="9" w:unhideWhenUsed="1" w:qFormat="1"/>
@@ -2183,7 +4687,6 @@
     <w:lsdException w:name="HTML Sample" w:semiHidden="1" w:unhideWhenUsed="1"/>
     <w:lsdException w:name="HTML Typewriter" w:semiHidden="1" w:unhideWhenUsed="1"/>
     <w:lsdException w:name="HTML Variable" w:semiHidden="1" w:unhideWhenUsed="1"/>
-    <w:lsdException w:name="Normal Table" w:semiHidden="1" w:unhideWhenUsed="1"/>
     <w:lsdException w:name="annotation subject" w:semiHidden="1" w:unhideWhenUsed="1"/>
     <w:lsdException w:name="No List" w:semiHidden="1" w:unhideWhenUsed="1"/>
     <w:lsdException w:name="Outline List 1" w:semiHidden="1" w:unhideWhenUsed="1"/>
@@ -2230,10 +4733,8 @@
     <w:lsdException w:name="Table Subtle 2" w:semiHidden="1" w:unhideWhenUsed="1"/>
     <w:lsdException w:name="Table Web 1" w:semiHidden="1" w:unhideWhenUsed="1"/>
     <w:lsdException w:name="Table Web 2" w:semiHidden="1" w:unhideWhenUsed="1"/>
-    <w:lsdException w:name="Table Web 3" w:semiHidden="1" w:unhideWhenUsed="1"/>
     <w:lsdException w:name="Balloon Text" w:semiHidden="1" w:unhideWhenUsed="1"/>
     <w:lsdException w:name="Table Grid" w:uiPriority="59"/>
-    <w:lsdException w:name="Table Theme" w:semiHidden="1" w:unhideWhenUsed="1"/>
     <w:lsdException w:name="Placeholder Text" w:semiHidden="1"/>
     <w:lsdException w:name="No Spacing" w:uiPriority="1" w:qFormat="1"/>
     <w:lsdException w:name="Light Shading" w:uiPriority="60"/>
@@ -2452,6 +4953,7 @@
     <w:lsdException w:name="Mention" w:semiHidden="1" w:unhideWhenUsed="1"/>
     <w:lsdException w:name="Smart Hyperlink" w:semiHidden="1" w:unhideWhenUsed="1"/>
     <w:lsdException w:name="Hashtag" w:semiHidden="1" w:unhideWhenUsed="1"/>
+    <w:lsdException w:name="Unresolved Mention" w:semiHidden="1" w:unhideWhenUsed="1"/>
   </w:latentStyles>
   <w:style w:type="paragraph" w:default="1" w:styleId="Normal">
     <w:name w:val="Normal"/>

</xml_diff>